<commit_message>
download lab7-8 with reports
</commit_message>
<xml_diff>
--- a/lab5/report5.docx
+++ b/lab5/report5.docx
@@ -6,6 +6,9 @@
       <w:pPr>
         <w:spacing w:after="242"/>
       </w:pPr>
+      <w:bookmarkStart w:id="0" w:name="OLE_LINK1"/>
+      <w:bookmarkStart w:id="1" w:name="OLE_LINK2"/>
+      <w:bookmarkStart w:id="2" w:name="_GoBack"/>
       <w:r>
         <w:t xml:space="preserve">   </w:t>
       </w:r>
@@ -13,8 +16,7 @@
     <w:p>
       <w:pPr>
         <w:spacing w:after="31"/>
-        <w:ind w:right="1005"/>
-        <w:jc w:val="right"/>
+        <w:jc w:val="center"/>
       </w:pPr>
       <w:r>
         <w:rPr>
@@ -22,51 +24,60 @@
           <w:sz w:val="24"/>
         </w:rPr>
         <w:t>Московский государственный технический университет им. Н.Э. Баумана</w:t>
-      </w:r>
-      <w:r>
-        <w:rPr>
-          <w:rFonts w:ascii="Times New Roman" w:eastAsia="Times New Roman" w:hAnsi="Times New Roman" w:cs="Times New Roman"/>
-          <w:sz w:val="24"/>
-        </w:rPr>
-        <w:t xml:space="preserve"> </w:t>
-      </w:r>
-      <w:r>
-        <w:t xml:space="preserve">  </w:t>
       </w:r>
     </w:p>
     <w:p>
       <w:pPr>
-        <w:spacing w:after="44" w:line="263" w:lineRule="auto"/>
-        <w:ind w:left="554" w:firstLine="1534"/>
+        <w:spacing w:after="44" w:line="264" w:lineRule="auto"/>
+        <w:jc w:val="center"/>
       </w:pPr>
       <w:r>
         <w:rPr>
           <w:rFonts w:ascii="Times New Roman" w:eastAsia="Times New Roman" w:hAnsi="Times New Roman" w:cs="Times New Roman"/>
           <w:sz w:val="24"/>
         </w:rPr>
-        <w:t xml:space="preserve">Факультет «Информатика и системы управления» </w:t>
-      </w:r>
-      <w:r>
-        <w:t xml:space="preserve"> </w:t>
-      </w:r>
+        <w:t>Факультет «Информатика и системы управления»</w:t>
+      </w:r>
+    </w:p>
+    <w:p>
+      <w:pPr>
+        <w:spacing w:after="44" w:line="264" w:lineRule="auto"/>
+        <w:jc w:val="center"/>
+      </w:pPr>
       <w:r>
         <w:rPr>
           <w:rFonts w:ascii="Times New Roman" w:eastAsia="Times New Roman" w:hAnsi="Times New Roman" w:cs="Times New Roman"/>
           <w:sz w:val="24"/>
         </w:rPr>
-        <w:t>Кафедра «Автоматизированные системы обработки информации и управления»</w:t>
-      </w:r>
+        <w:t>Кафедра «</w:t>
+      </w:r>
+      <w:proofErr w:type="spellStart"/>
       <w:r>
         <w:rPr>
           <w:rFonts w:ascii="Times New Roman" w:eastAsia="Times New Roman" w:hAnsi="Times New Roman" w:cs="Times New Roman"/>
           <w:sz w:val="24"/>
         </w:rPr>
-        <w:t xml:space="preserve"> </w:t>
-      </w:r>
-      <w:r>
-        <w:t xml:space="preserve">  </w:t>
+        <w:t>C</w:t>
+      </w:r>
+      <w:r>
+        <w:rPr>
+          <w:rFonts w:ascii="Times New Roman" w:eastAsia="Times New Roman" w:hAnsi="Times New Roman" w:cs="Times New Roman"/>
+          <w:sz w:val="24"/>
+        </w:rPr>
+        <w:t>истемы</w:t>
+      </w:r>
+      <w:proofErr w:type="spellEnd"/>
+      <w:r>
+        <w:rPr>
+          <w:rFonts w:ascii="Times New Roman" w:eastAsia="Times New Roman" w:hAnsi="Times New Roman" w:cs="Times New Roman"/>
+          <w:sz w:val="24"/>
+        </w:rPr>
+        <w:t xml:space="preserve"> обработки информации и управления»</w:t>
       </w:r>
     </w:p>
+    <w:bookmarkEnd w:id="0"/>
+    <w:bookmarkEnd w:id="1"/>
+    <w:bookmarkEnd w:id="2"/>
     <w:p>
       <w:pPr>
         <w:spacing w:after="40"/>
@@ -298,8 +309,6 @@
         </w:rPr>
         <w:t xml:space="preserve"> </w:t>
       </w:r>
-      <w:bookmarkStart w:id="0" w:name="_GoBack"/>
-      <w:bookmarkEnd w:id="0"/>
       <w:r>
         <w:rPr>
           <w:rFonts w:ascii="Times New Roman" w:eastAsia="Times New Roman" w:hAnsi="Times New Roman" w:cs="Times New Roman"/>
@@ -579,7 +588,23 @@
         <w:t xml:space="preserve"> </w:t>
       </w:r>
       <w:r>
-        <w:t xml:space="preserve">Реализовать view, в которых генерируются html-страницы </w:t>
+        <w:t xml:space="preserve">Реализовать </w:t>
+      </w:r>
+      <w:proofErr w:type="spellStart"/>
+      <w:r>
+        <w:t>view</w:t>
+      </w:r>
+      <w:proofErr w:type="spellEnd"/>
+      <w:r>
+        <w:t xml:space="preserve">, в которых генерируются </w:t>
+      </w:r>
+      <w:proofErr w:type="spellStart"/>
+      <w:r>
+        <w:t>html</w:t>
+      </w:r>
+      <w:proofErr w:type="spellEnd"/>
+      <w:r>
+        <w:t xml:space="preserve">-страницы </w:t>
       </w:r>
     </w:p>
     <w:p/>
@@ -596,7 +621,6 @@
           <w:rFonts w:ascii="Times New Roman" w:eastAsia="Times New Roman" w:hAnsi="Times New Roman" w:cs="Times New Roman"/>
           <w:b/>
           <w:sz w:val="32"/>
-          <w:lang w:val="en-US"/>
         </w:rPr>
         <w:t xml:space="preserve"> </w:t>
       </w:r>
@@ -639,6 +663,82 @@
           <w:lang w:val="en-US"/>
         </w:rPr>
       </w:pPr>
+      <w:proofErr w:type="gramStart"/>
+      <w:r>
+        <w:rPr>
+          <w:rFonts w:ascii="Courier New" w:eastAsia="Times New Roman" w:hAnsi="Courier New" w:cs="Courier New"/>
+          <w:b/>
+          <w:bCs/>
+          <w:color w:val="000080"/>
+          <w:sz w:val="20"/>
+          <w:szCs w:val="20"/>
+          <w:lang w:val="en-US"/>
+        </w:rPr>
+        <w:t>from</w:t>
+      </w:r>
+      <w:proofErr w:type="gramEnd"/>
+      <w:r>
+        <w:rPr>
+          <w:rFonts w:ascii="Courier New" w:eastAsia="Times New Roman" w:hAnsi="Courier New" w:cs="Courier New"/>
+          <w:b/>
+          <w:bCs/>
+          <w:color w:val="000080"/>
+          <w:sz w:val="20"/>
+          <w:szCs w:val="20"/>
+          <w:lang w:val="en-US"/>
+        </w:rPr>
+        <w:t xml:space="preserve"> </w:t>
+      </w:r>
+      <w:proofErr w:type="spellStart"/>
+      <w:r>
+        <w:rPr>
+          <w:rFonts w:ascii="Courier New" w:eastAsia="Times New Roman" w:hAnsi="Courier New" w:cs="Courier New"/>
+          <w:sz w:val="20"/>
+          <w:szCs w:val="20"/>
+          <w:lang w:val="en-US"/>
+        </w:rPr>
+        <w:t>django.shortcuts</w:t>
+      </w:r>
+      <w:proofErr w:type="spellEnd"/>
+      <w:r>
+        <w:rPr>
+          <w:rFonts w:ascii="Courier New" w:eastAsia="Times New Roman" w:hAnsi="Courier New" w:cs="Courier New"/>
+          <w:sz w:val="20"/>
+          <w:szCs w:val="20"/>
+          <w:lang w:val="en-US"/>
+        </w:rPr>
+        <w:t xml:space="preserve"> </w:t>
+      </w:r>
+      <w:r>
+        <w:rPr>
+          <w:rFonts w:ascii="Courier New" w:eastAsia="Times New Roman" w:hAnsi="Courier New" w:cs="Courier New"/>
+          <w:b/>
+          <w:bCs/>
+          <w:color w:val="000080"/>
+          <w:sz w:val="20"/>
+          <w:szCs w:val="20"/>
+          <w:lang w:val="en-US"/>
+        </w:rPr>
+        <w:t xml:space="preserve">import </w:t>
+      </w:r>
+      <w:r>
+        <w:rPr>
+          <w:rFonts w:ascii="Courier New" w:eastAsia="Times New Roman" w:hAnsi="Courier New" w:cs="Courier New"/>
+          <w:sz w:val="20"/>
+          <w:szCs w:val="20"/>
+          <w:lang w:val="en-US"/>
+        </w:rPr>
+        <w:t>render</w:t>
+      </w:r>
+      <w:r>
+        <w:rPr>
+          <w:rFonts w:ascii="Courier New" w:eastAsia="Times New Roman" w:hAnsi="Courier New" w:cs="Courier New"/>
+          <w:sz w:val="20"/>
+          <w:szCs w:val="20"/>
+          <w:lang w:val="en-US"/>
+        </w:rPr>
+        <w:br/>
+      </w:r>
       <w:r>
         <w:rPr>
           <w:rFonts w:ascii="Courier New" w:eastAsia="Times New Roman" w:hAnsi="Courier New" w:cs="Courier New"/>
@@ -651,14 +751,25 @@
         </w:rPr>
         <w:t xml:space="preserve">from </w:t>
       </w:r>
-      <w:r>
-        <w:rPr>
-          <w:rFonts w:ascii="Courier New" w:eastAsia="Times New Roman" w:hAnsi="Courier New" w:cs="Courier New"/>
-          <w:sz w:val="20"/>
-          <w:szCs w:val="20"/>
-          <w:lang w:val="en-US"/>
-        </w:rPr>
-        <w:t xml:space="preserve">django.shortcuts </w:t>
+      <w:proofErr w:type="spellStart"/>
+      <w:r>
+        <w:rPr>
+          <w:rFonts w:ascii="Courier New" w:eastAsia="Times New Roman" w:hAnsi="Courier New" w:cs="Courier New"/>
+          <w:sz w:val="20"/>
+          <w:szCs w:val="20"/>
+          <w:lang w:val="en-US"/>
+        </w:rPr>
+        <w:t>django.http</w:t>
+      </w:r>
+      <w:proofErr w:type="spellEnd"/>
+      <w:r>
+        <w:rPr>
+          <w:rFonts w:ascii="Courier New" w:eastAsia="Times New Roman" w:hAnsi="Courier New" w:cs="Courier New"/>
+          <w:sz w:val="20"/>
+          <w:szCs w:val="20"/>
+          <w:lang w:val="en-US"/>
+        </w:rPr>
+        <w:t xml:space="preserve"> </w:t>
       </w:r>
       <w:r>
         <w:rPr>
@@ -672,15 +783,17 @@
         </w:rPr>
         <w:t xml:space="preserve">import </w:t>
       </w:r>
-      <w:r>
-        <w:rPr>
-          <w:rFonts w:ascii="Courier New" w:eastAsia="Times New Roman" w:hAnsi="Courier New" w:cs="Courier New"/>
-          <w:sz w:val="20"/>
-          <w:szCs w:val="20"/>
-          <w:lang w:val="en-US"/>
-        </w:rPr>
-        <w:t>render</w:t>
-      </w:r>
+      <w:proofErr w:type="spellStart"/>
+      <w:r>
+        <w:rPr>
+          <w:rFonts w:ascii="Courier New" w:eastAsia="Times New Roman" w:hAnsi="Courier New" w:cs="Courier New"/>
+          <w:sz w:val="20"/>
+          <w:szCs w:val="20"/>
+          <w:lang w:val="en-US"/>
+        </w:rPr>
+        <w:t>HttpResponse</w:t>
+      </w:r>
+      <w:proofErr w:type="spellEnd"/>
       <w:r>
         <w:rPr>
           <w:rFonts w:ascii="Courier New" w:eastAsia="Times New Roman" w:hAnsi="Courier New" w:cs="Courier New"/>
@@ -702,14 +815,25 @@
         </w:rPr>
         <w:t xml:space="preserve">from </w:t>
       </w:r>
-      <w:r>
-        <w:rPr>
-          <w:rFonts w:ascii="Courier New" w:eastAsia="Times New Roman" w:hAnsi="Courier New" w:cs="Courier New"/>
-          <w:sz w:val="20"/>
-          <w:szCs w:val="20"/>
-          <w:lang w:val="en-US"/>
-        </w:rPr>
-        <w:t xml:space="preserve">django.http </w:t>
+      <w:proofErr w:type="spellStart"/>
+      <w:r>
+        <w:rPr>
+          <w:rFonts w:ascii="Courier New" w:eastAsia="Times New Roman" w:hAnsi="Courier New" w:cs="Courier New"/>
+          <w:sz w:val="20"/>
+          <w:szCs w:val="20"/>
+          <w:lang w:val="en-US"/>
+        </w:rPr>
+        <w:t>django.views.generic</w:t>
+      </w:r>
+      <w:proofErr w:type="spellEnd"/>
+      <w:r>
+        <w:rPr>
+          <w:rFonts w:ascii="Courier New" w:eastAsia="Times New Roman" w:hAnsi="Courier New" w:cs="Courier New"/>
+          <w:sz w:val="20"/>
+          <w:szCs w:val="20"/>
+          <w:lang w:val="en-US"/>
+        </w:rPr>
+        <w:t xml:space="preserve"> </w:t>
       </w:r>
       <w:r>
         <w:rPr>
@@ -730,57 +854,6 @@
           <w:szCs w:val="20"/>
           <w:lang w:val="en-US"/>
         </w:rPr>
-        <w:t>HttpResponse</w:t>
-      </w:r>
-      <w:r>
-        <w:rPr>
-          <w:rFonts w:ascii="Courier New" w:eastAsia="Times New Roman" w:hAnsi="Courier New" w:cs="Courier New"/>
-          <w:sz w:val="20"/>
-          <w:szCs w:val="20"/>
-          <w:lang w:val="en-US"/>
-        </w:rPr>
-        <w:br/>
-      </w:r>
-      <w:r>
-        <w:rPr>
-          <w:rFonts w:ascii="Courier New" w:eastAsia="Times New Roman" w:hAnsi="Courier New" w:cs="Courier New"/>
-          <w:b/>
-          <w:bCs/>
-          <w:color w:val="000080"/>
-          <w:sz w:val="20"/>
-          <w:szCs w:val="20"/>
-          <w:lang w:val="en-US"/>
-        </w:rPr>
-        <w:t xml:space="preserve">from </w:t>
-      </w:r>
-      <w:r>
-        <w:rPr>
-          <w:rFonts w:ascii="Courier New" w:eastAsia="Times New Roman" w:hAnsi="Courier New" w:cs="Courier New"/>
-          <w:sz w:val="20"/>
-          <w:szCs w:val="20"/>
-          <w:lang w:val="en-US"/>
-        </w:rPr>
-        <w:t xml:space="preserve">django.views.generic </w:t>
-      </w:r>
-      <w:r>
-        <w:rPr>
-          <w:rFonts w:ascii="Courier New" w:eastAsia="Times New Roman" w:hAnsi="Courier New" w:cs="Courier New"/>
-          <w:b/>
-          <w:bCs/>
-          <w:color w:val="000080"/>
-          <w:sz w:val="20"/>
-          <w:szCs w:val="20"/>
-          <w:lang w:val="en-US"/>
-        </w:rPr>
-        <w:t xml:space="preserve">import </w:t>
-      </w:r>
-      <w:r>
-        <w:rPr>
-          <w:rFonts w:ascii="Courier New" w:eastAsia="Times New Roman" w:hAnsi="Courier New" w:cs="Courier New"/>
-          <w:sz w:val="20"/>
-          <w:szCs w:val="20"/>
-          <w:lang w:val="en-US"/>
-        </w:rPr>
         <w:t>View</w:t>
       </w:r>
       <w:r>
@@ -810,26 +883,51 @@
         </w:rPr>
         <w:br/>
       </w:r>
-      <w:r>
-        <w:rPr>
-          <w:rFonts w:ascii="Courier New" w:eastAsia="Times New Roman" w:hAnsi="Courier New" w:cs="Courier New"/>
-          <w:b/>
-          <w:bCs/>
-          <w:color w:val="000080"/>
-          <w:sz w:val="20"/>
-          <w:szCs w:val="20"/>
-          <w:lang w:val="en-US"/>
-        </w:rPr>
-        <w:t xml:space="preserve">def </w:t>
-      </w:r>
-      <w:r>
-        <w:rPr>
-          <w:rFonts w:ascii="Courier New" w:eastAsia="Times New Roman" w:hAnsi="Courier New" w:cs="Courier New"/>
-          <w:sz w:val="20"/>
-          <w:szCs w:val="20"/>
-          <w:lang w:val="en-US"/>
-        </w:rPr>
-        <w:t>pvariable(request):</w:t>
+      <w:proofErr w:type="spellStart"/>
+      <w:r>
+        <w:rPr>
+          <w:rFonts w:ascii="Courier New" w:eastAsia="Times New Roman" w:hAnsi="Courier New" w:cs="Courier New"/>
+          <w:b/>
+          <w:bCs/>
+          <w:color w:val="000080"/>
+          <w:sz w:val="20"/>
+          <w:szCs w:val="20"/>
+          <w:lang w:val="en-US"/>
+        </w:rPr>
+        <w:t>def</w:t>
+      </w:r>
+      <w:proofErr w:type="spellEnd"/>
+      <w:r>
+        <w:rPr>
+          <w:rFonts w:ascii="Courier New" w:eastAsia="Times New Roman" w:hAnsi="Courier New" w:cs="Courier New"/>
+          <w:b/>
+          <w:bCs/>
+          <w:color w:val="000080"/>
+          <w:sz w:val="20"/>
+          <w:szCs w:val="20"/>
+          <w:lang w:val="en-US"/>
+        </w:rPr>
+        <w:t xml:space="preserve"> </w:t>
+      </w:r>
+      <w:proofErr w:type="spellStart"/>
+      <w:r>
+        <w:rPr>
+          <w:rFonts w:ascii="Courier New" w:eastAsia="Times New Roman" w:hAnsi="Courier New" w:cs="Courier New"/>
+          <w:sz w:val="20"/>
+          <w:szCs w:val="20"/>
+          <w:lang w:val="en-US"/>
+        </w:rPr>
+        <w:t>pvariable</w:t>
+      </w:r>
+      <w:proofErr w:type="spellEnd"/>
+      <w:r>
+        <w:rPr>
+          <w:rFonts w:ascii="Courier New" w:eastAsia="Times New Roman" w:hAnsi="Courier New" w:cs="Courier New"/>
+          <w:sz w:val="20"/>
+          <w:szCs w:val="20"/>
+          <w:lang w:val="en-US"/>
+        </w:rPr>
+        <w:t>(request):</w:t>
       </w:r>
       <w:r>
         <w:rPr>
@@ -893,7 +991,33 @@
           <w:szCs w:val="20"/>
           <w:lang w:val="en-US"/>
         </w:rPr>
-        <w:t>'myvariable'</w:t>
+        <w:t>'</w:t>
+      </w:r>
+      <w:proofErr w:type="spellStart"/>
+      <w:r>
+        <w:rPr>
+          <w:rFonts w:ascii="Courier New" w:eastAsia="Times New Roman" w:hAnsi="Courier New" w:cs="Courier New"/>
+          <w:b/>
+          <w:bCs/>
+          <w:color w:val="008080"/>
+          <w:sz w:val="20"/>
+          <w:szCs w:val="20"/>
+          <w:lang w:val="en-US"/>
+        </w:rPr>
+        <w:t>myvariable</w:t>
+      </w:r>
+      <w:proofErr w:type="spellEnd"/>
+      <w:r>
+        <w:rPr>
+          <w:rFonts w:ascii="Courier New" w:eastAsia="Times New Roman" w:hAnsi="Courier New" w:cs="Courier New"/>
+          <w:b/>
+          <w:bCs/>
+          <w:color w:val="008080"/>
+          <w:sz w:val="20"/>
+          <w:szCs w:val="20"/>
+          <w:lang w:val="en-US"/>
+        </w:rPr>
+        <w:t>'</w:t>
       </w:r>
       <w:r>
         <w:rPr>
@@ -958,17 +1082,31 @@
         </w:rPr>
         <w:br/>
       </w:r>
-      <w:r>
-        <w:rPr>
-          <w:rFonts w:ascii="Courier New" w:eastAsia="Times New Roman" w:hAnsi="Courier New" w:cs="Courier New"/>
-          <w:b/>
-          <w:bCs/>
-          <w:color w:val="000080"/>
-          <w:sz w:val="20"/>
-          <w:szCs w:val="20"/>
-          <w:lang w:val="en-US"/>
-        </w:rPr>
-        <w:t xml:space="preserve">def </w:t>
+      <w:proofErr w:type="spellStart"/>
+      <w:r>
+        <w:rPr>
+          <w:rFonts w:ascii="Courier New" w:eastAsia="Times New Roman" w:hAnsi="Courier New" w:cs="Courier New"/>
+          <w:b/>
+          <w:bCs/>
+          <w:color w:val="000080"/>
+          <w:sz w:val="20"/>
+          <w:szCs w:val="20"/>
+          <w:lang w:val="en-US"/>
+        </w:rPr>
+        <w:t>def</w:t>
+      </w:r>
+      <w:proofErr w:type="spellEnd"/>
+      <w:r>
+        <w:rPr>
+          <w:rFonts w:ascii="Courier New" w:eastAsia="Times New Roman" w:hAnsi="Courier New" w:cs="Courier New"/>
+          <w:b/>
+          <w:bCs/>
+          <w:color w:val="000080"/>
+          <w:sz w:val="20"/>
+          <w:szCs w:val="20"/>
+          <w:lang w:val="en-US"/>
+        </w:rPr>
+        <w:t xml:space="preserve"> </w:t>
       </w:r>
       <w:r>
         <w:rPr>
@@ -1061,14 +1199,25 @@
         </w:rPr>
         <w:t xml:space="preserve">class </w:t>
       </w:r>
-      <w:r>
-        <w:rPr>
-          <w:rFonts w:ascii="Courier New" w:eastAsia="Times New Roman" w:hAnsi="Courier New" w:cs="Courier New"/>
-          <w:sz w:val="20"/>
-          <w:szCs w:val="20"/>
-          <w:lang w:val="en-US"/>
-        </w:rPr>
-        <w:t>OrdersView(View):</w:t>
+      <w:proofErr w:type="spellStart"/>
+      <w:r>
+        <w:rPr>
+          <w:rFonts w:ascii="Courier New" w:eastAsia="Times New Roman" w:hAnsi="Courier New" w:cs="Courier New"/>
+          <w:sz w:val="20"/>
+          <w:szCs w:val="20"/>
+          <w:lang w:val="en-US"/>
+        </w:rPr>
+        <w:t>OrdersView</w:t>
+      </w:r>
+      <w:proofErr w:type="spellEnd"/>
+      <w:r>
+        <w:rPr>
+          <w:rFonts w:ascii="Courier New" w:eastAsia="Times New Roman" w:hAnsi="Courier New" w:cs="Courier New"/>
+          <w:sz w:val="20"/>
+          <w:szCs w:val="20"/>
+          <w:lang w:val="en-US"/>
+        </w:rPr>
+        <w:t>(View):</w:t>
       </w:r>
       <w:r>
         <w:rPr>
@@ -1080,17 +1229,31 @@
         <w:br/>
         <w:t xml:space="preserve">    </w:t>
       </w:r>
-      <w:r>
-        <w:rPr>
-          <w:rFonts w:ascii="Courier New" w:eastAsia="Times New Roman" w:hAnsi="Courier New" w:cs="Courier New"/>
-          <w:b/>
-          <w:bCs/>
-          <w:color w:val="000080"/>
-          <w:sz w:val="20"/>
-          <w:szCs w:val="20"/>
-          <w:lang w:val="en-US"/>
-        </w:rPr>
-        <w:t xml:space="preserve">def </w:t>
+      <w:proofErr w:type="spellStart"/>
+      <w:r>
+        <w:rPr>
+          <w:rFonts w:ascii="Courier New" w:eastAsia="Times New Roman" w:hAnsi="Courier New" w:cs="Courier New"/>
+          <w:b/>
+          <w:bCs/>
+          <w:color w:val="000080"/>
+          <w:sz w:val="20"/>
+          <w:szCs w:val="20"/>
+          <w:lang w:val="en-US"/>
+        </w:rPr>
+        <w:t>def</w:t>
+      </w:r>
+      <w:proofErr w:type="spellEnd"/>
+      <w:r>
+        <w:rPr>
+          <w:rFonts w:ascii="Courier New" w:eastAsia="Times New Roman" w:hAnsi="Courier New" w:cs="Courier New"/>
+          <w:b/>
+          <w:bCs/>
+          <w:color w:val="000080"/>
+          <w:sz w:val="20"/>
+          <w:szCs w:val="20"/>
+          <w:lang w:val="en-US"/>
+        </w:rPr>
+        <w:t xml:space="preserve"> </w:t>
       </w:r>
       <w:r>
         <w:rPr>
@@ -1617,14 +1780,25 @@
         </w:rPr>
         <w:t xml:space="preserve">class </w:t>
       </w:r>
-      <w:r>
-        <w:rPr>
-          <w:rFonts w:ascii="Courier New" w:eastAsia="Times New Roman" w:hAnsi="Courier New" w:cs="Courier New"/>
-          <w:sz w:val="20"/>
-          <w:szCs w:val="20"/>
-          <w:lang w:val="en-US"/>
-        </w:rPr>
-        <w:t>OrderView(View):</w:t>
+      <w:proofErr w:type="spellStart"/>
+      <w:r>
+        <w:rPr>
+          <w:rFonts w:ascii="Courier New" w:eastAsia="Times New Roman" w:hAnsi="Courier New" w:cs="Courier New"/>
+          <w:sz w:val="20"/>
+          <w:szCs w:val="20"/>
+          <w:lang w:val="en-US"/>
+        </w:rPr>
+        <w:t>OrderView</w:t>
+      </w:r>
+      <w:proofErr w:type="spellEnd"/>
+      <w:r>
+        <w:rPr>
+          <w:rFonts w:ascii="Courier New" w:eastAsia="Times New Roman" w:hAnsi="Courier New" w:cs="Courier New"/>
+          <w:sz w:val="20"/>
+          <w:szCs w:val="20"/>
+          <w:lang w:val="en-US"/>
+        </w:rPr>
+        <w:t>(View):</w:t>
       </w:r>
       <w:r>
         <w:rPr>
@@ -1636,17 +1810,31 @@
         <w:br/>
         <w:t xml:space="preserve">    </w:t>
       </w:r>
-      <w:r>
-        <w:rPr>
-          <w:rFonts w:ascii="Courier New" w:eastAsia="Times New Roman" w:hAnsi="Courier New" w:cs="Courier New"/>
-          <w:b/>
-          <w:bCs/>
-          <w:color w:val="000080"/>
-          <w:sz w:val="20"/>
-          <w:szCs w:val="20"/>
-          <w:lang w:val="en-US"/>
-        </w:rPr>
-        <w:t xml:space="preserve">def </w:t>
+      <w:proofErr w:type="spellStart"/>
+      <w:r>
+        <w:rPr>
+          <w:rFonts w:ascii="Courier New" w:eastAsia="Times New Roman" w:hAnsi="Courier New" w:cs="Courier New"/>
+          <w:b/>
+          <w:bCs/>
+          <w:color w:val="000080"/>
+          <w:sz w:val="20"/>
+          <w:szCs w:val="20"/>
+          <w:lang w:val="en-US"/>
+        </w:rPr>
+        <w:t>def</w:t>
+      </w:r>
+      <w:proofErr w:type="spellEnd"/>
+      <w:r>
+        <w:rPr>
+          <w:rFonts w:ascii="Courier New" w:eastAsia="Times New Roman" w:hAnsi="Courier New" w:cs="Courier New"/>
+          <w:b/>
+          <w:bCs/>
+          <w:color w:val="000080"/>
+          <w:sz w:val="20"/>
+          <w:szCs w:val="20"/>
+          <w:lang w:val="en-US"/>
+        </w:rPr>
+        <w:t xml:space="preserve"> </w:t>
       </w:r>
       <w:r>
         <w:rPr>
@@ -1838,8 +2026,13 @@
         </w:rPr>
         <w:t xml:space="preserve"> </w:t>
       </w:r>
-      <w:r>
-        <w:t xml:space="preserve">В шаблонах должны быть использованы рассмотренные конструкции: переменные, вложенные значения, циклы, условия </w:t>
+      <w:proofErr w:type="gramStart"/>
+      <w:r>
+        <w:t>В</w:t>
+      </w:r>
+      <w:proofErr w:type="gramEnd"/>
+      <w:r>
+        <w:t xml:space="preserve"> шаблонах должны быть использованы рассмотренные конструкции: переменные, вложенные значения, циклы, условия </w:t>
       </w:r>
     </w:p>
     <w:p>
@@ -1886,6 +2079,62 @@
           <w:color w:val="000000"/>
           <w:lang w:val="en-US"/>
         </w:rPr>
+        <w:t>{</w:t>
+      </w:r>
+      <w:proofErr w:type="gramStart"/>
+      <w:r>
+        <w:rPr>
+          <w:color w:val="000000"/>
+          <w:lang w:val="en-US"/>
+        </w:rPr>
+        <w:t>%</w:t>
+      </w:r>
+      <w:proofErr w:type="gramEnd"/>
+      <w:r>
+        <w:rPr>
+          <w:color w:val="000000"/>
+          <w:lang w:val="en-US"/>
+        </w:rPr>
+        <w:t xml:space="preserve"> </w:t>
+      </w:r>
+      <w:r>
+        <w:rPr>
+          <w:b/>
+          <w:bCs/>
+          <w:color w:val="000080"/>
+          <w:lang w:val="en-US"/>
+        </w:rPr>
+        <w:t xml:space="preserve">extends </w:t>
+      </w:r>
+      <w:r>
+        <w:rPr>
+          <w:b/>
+          <w:bCs/>
+          <w:color w:val="008000"/>
+          <w:lang w:val="en-US"/>
+        </w:rPr>
+        <w:t xml:space="preserve">'base.html' </w:t>
+      </w:r>
+      <w:r>
+        <w:rPr>
+          <w:color w:val="000000"/>
+          <w:lang w:val="en-US"/>
+        </w:rPr>
+        <w:t>%}</w:t>
+      </w:r>
+      <w:r>
+        <w:rPr>
+          <w:color w:val="000000"/>
+          <w:lang w:val="en-US"/>
+        </w:rPr>
+        <w:br/>
+      </w:r>
+      <w:r>
+        <w:rPr>
+          <w:color w:val="000000"/>
+          <w:lang w:val="en-US"/>
+        </w:rPr>
+        <w:br/>
         <w:t xml:space="preserve">{% </w:t>
       </w:r>
       <w:r>
@@ -1895,7 +2144,209 @@
           <w:color w:val="000080"/>
           <w:lang w:val="en-US"/>
         </w:rPr>
-        <w:t xml:space="preserve">extends </w:t>
+        <w:t xml:space="preserve">block </w:t>
+      </w:r>
+      <w:r>
+        <w:rPr>
+          <w:b/>
+          <w:bCs/>
+          <w:color w:val="0000FF"/>
+          <w:lang w:val="en-US"/>
+        </w:rPr>
+        <w:t xml:space="preserve">title </w:t>
+      </w:r>
+      <w:r>
+        <w:rPr>
+          <w:color w:val="000000"/>
+          <w:lang w:val="en-US"/>
+        </w:rPr>
+        <w:t>%}</w:t>
+      </w:r>
+      <w:r>
+        <w:rPr>
+          <w:color w:val="000000"/>
+        </w:rPr>
+        <w:t>Меню</w:t>
+      </w:r>
+      <w:r>
+        <w:rPr>
+          <w:color w:val="000000"/>
+          <w:lang w:val="en-US"/>
+        </w:rPr>
+        <w:t xml:space="preserve">{{ </w:t>
+      </w:r>
+      <w:r>
+        <w:rPr>
+          <w:b/>
+          <w:bCs/>
+          <w:color w:val="0000FF"/>
+          <w:lang w:val="en-US"/>
+        </w:rPr>
+        <w:t>order</w:t>
+      </w:r>
+      <w:r>
+        <w:rPr>
+          <w:color w:val="000000"/>
+          <w:lang w:val="en-US"/>
+        </w:rPr>
+        <w:t>.</w:t>
+      </w:r>
+      <w:r>
+        <w:rPr>
+          <w:b/>
+          <w:bCs/>
+          <w:color w:val="0000FF"/>
+          <w:lang w:val="en-US"/>
+        </w:rPr>
+        <w:t xml:space="preserve">id </w:t>
+      </w:r>
+      <w:r>
+        <w:rPr>
+          <w:color w:val="000000"/>
+          <w:lang w:val="en-US"/>
+        </w:rPr>
+        <w:t xml:space="preserve">}}{% </w:t>
+      </w:r>
+      <w:proofErr w:type="spellStart"/>
+      <w:r>
+        <w:rPr>
+          <w:b/>
+          <w:bCs/>
+          <w:color w:val="000080"/>
+          <w:lang w:val="en-US"/>
+        </w:rPr>
+        <w:t>endblock</w:t>
+      </w:r>
+      <w:proofErr w:type="spellEnd"/>
+      <w:r>
+        <w:rPr>
+          <w:b/>
+          <w:bCs/>
+          <w:color w:val="000080"/>
+          <w:lang w:val="en-US"/>
+        </w:rPr>
+        <w:t xml:space="preserve"> </w:t>
+      </w:r>
+      <w:r>
+        <w:rPr>
+          <w:color w:val="000000"/>
+          <w:lang w:val="en-US"/>
+        </w:rPr>
+        <w:t>%}</w:t>
+      </w:r>
+      <w:r>
+        <w:rPr>
+          <w:color w:val="000000"/>
+          <w:lang w:val="en-US"/>
+        </w:rPr>
+        <w:br/>
+        <w:t xml:space="preserve">{% </w:t>
+      </w:r>
+      <w:r>
+        <w:rPr>
+          <w:b/>
+          <w:bCs/>
+          <w:color w:val="000080"/>
+          <w:lang w:val="en-US"/>
+        </w:rPr>
+        <w:t xml:space="preserve">block </w:t>
+      </w:r>
+      <w:r>
+        <w:rPr>
+          <w:b/>
+          <w:bCs/>
+          <w:color w:val="0000FF"/>
+          <w:lang w:val="en-US"/>
+        </w:rPr>
+        <w:t xml:space="preserve">body </w:t>
+      </w:r>
+      <w:r>
+        <w:rPr>
+          <w:color w:val="000000"/>
+          <w:lang w:val="en-US"/>
+        </w:rPr>
+        <w:t>%}</w:t>
+      </w:r>
+      <w:r>
+        <w:rPr>
+          <w:color w:val="000000"/>
+          <w:lang w:val="en-US"/>
+        </w:rPr>
+        <w:br/>
+        <w:t xml:space="preserve">  </w:t>
+      </w:r>
+      <w:r>
+        <w:rPr>
+          <w:color w:val="000000"/>
+          <w:shd w:val="clear" w:color="auto" w:fill="EFEFEF"/>
+          <w:lang w:val="en-US"/>
+        </w:rPr>
+        <w:t>&lt;</w:t>
+      </w:r>
+      <w:r>
+        <w:rPr>
+          <w:b/>
+          <w:bCs/>
+          <w:color w:val="000080"/>
+          <w:shd w:val="clear" w:color="auto" w:fill="EFEFEF"/>
+          <w:lang w:val="en-US"/>
+        </w:rPr>
+        <w:t>style</w:t>
+      </w:r>
+      <w:r>
+        <w:rPr>
+          <w:color w:val="000000"/>
+          <w:shd w:val="clear" w:color="auto" w:fill="EFEFEF"/>
+          <w:lang w:val="en-US"/>
+        </w:rPr>
+        <w:t>&gt;</w:t>
+      </w:r>
+      <w:r>
+        <w:rPr>
+          <w:color w:val="000000"/>
+          <w:lang w:val="en-US"/>
+        </w:rPr>
+        <w:br/>
+        <w:t xml:space="preserve">        </w:t>
+      </w:r>
+      <w:r>
+        <w:rPr>
+          <w:b/>
+          <w:bCs/>
+          <w:color w:val="000080"/>
+          <w:lang w:val="en-US"/>
+        </w:rPr>
+        <w:t xml:space="preserve">body </w:t>
+      </w:r>
+      <w:r>
+        <w:rPr>
+          <w:color w:val="000000"/>
+          <w:lang w:val="en-US"/>
+        </w:rPr>
+        <w:t>{</w:t>
+      </w:r>
+      <w:r>
+        <w:rPr>
+          <w:b/>
+          <w:bCs/>
+          <w:color w:val="0000FF"/>
+          <w:lang w:val="en-US"/>
+        </w:rPr>
+        <w:t>font-size</w:t>
+      </w:r>
+      <w:r>
+        <w:rPr>
+          <w:color w:val="000000"/>
+          <w:lang w:val="en-US"/>
+        </w:rPr>
+        <w:t xml:space="preserve">: </w:t>
+      </w:r>
+      <w:r>
+        <w:rPr>
+          <w:color w:val="0000FF"/>
+          <w:lang w:val="en-US"/>
+        </w:rPr>
+        <w:t>30</w:t>
       </w:r>
       <w:r>
         <w:rPr>
@@ -1904,156 +2355,86 @@
           <w:color w:val="008000"/>
           <w:lang w:val="en-US"/>
         </w:rPr>
-        <w:t xml:space="preserve">'base.html' </w:t>
-      </w:r>
-      <w:r>
-        <w:rPr>
-          <w:color w:val="000000"/>
-          <w:lang w:val="en-US"/>
-        </w:rPr>
-        <w:t>%}</w:t>
-      </w:r>
-      <w:r>
-        <w:rPr>
-          <w:color w:val="000000"/>
-          <w:lang w:val="en-US"/>
-        </w:rPr>
-        <w:br/>
-      </w:r>
-      <w:r>
-        <w:rPr>
-          <w:color w:val="000000"/>
-          <w:lang w:val="en-US"/>
-        </w:rPr>
-        <w:br/>
-        <w:t xml:space="preserve">{% </w:t>
-      </w:r>
-      <w:r>
-        <w:rPr>
-          <w:b/>
-          <w:bCs/>
-          <w:color w:val="000080"/>
-          <w:lang w:val="en-US"/>
-        </w:rPr>
-        <w:t xml:space="preserve">block </w:t>
-      </w:r>
-      <w:r>
-        <w:rPr>
-          <w:b/>
-          <w:bCs/>
-          <w:color w:val="0000FF"/>
-          <w:lang w:val="en-US"/>
-        </w:rPr>
-        <w:t xml:space="preserve">title </w:t>
-      </w:r>
-      <w:r>
-        <w:rPr>
-          <w:color w:val="000000"/>
-          <w:lang w:val="en-US"/>
-        </w:rPr>
-        <w:t>%}</w:t>
-      </w:r>
-      <w:r>
-        <w:rPr>
-          <w:color w:val="000000"/>
-        </w:rPr>
-        <w:t>Меню</w:t>
-      </w:r>
-      <w:r>
-        <w:rPr>
-          <w:color w:val="000000"/>
-          <w:lang w:val="en-US"/>
-        </w:rPr>
-        <w:t xml:space="preserve">{{ </w:t>
-      </w:r>
-      <w:r>
-        <w:rPr>
-          <w:b/>
-          <w:bCs/>
-          <w:color w:val="0000FF"/>
-          <w:lang w:val="en-US"/>
-        </w:rPr>
-        <w:t>order</w:t>
-      </w:r>
-      <w:r>
-        <w:rPr>
-          <w:color w:val="000000"/>
-          <w:lang w:val="en-US"/>
-        </w:rPr>
-        <w:t>.</w:t>
-      </w:r>
-      <w:r>
-        <w:rPr>
-          <w:b/>
-          <w:bCs/>
-          <w:color w:val="0000FF"/>
-          <w:lang w:val="en-US"/>
-        </w:rPr>
-        <w:t xml:space="preserve">id </w:t>
-      </w:r>
-      <w:r>
-        <w:rPr>
-          <w:color w:val="000000"/>
-          <w:lang w:val="en-US"/>
-        </w:rPr>
-        <w:t xml:space="preserve">}}{% </w:t>
-      </w:r>
-      <w:r>
-        <w:rPr>
-          <w:b/>
-          <w:bCs/>
-          <w:color w:val="000080"/>
-          <w:lang w:val="en-US"/>
-        </w:rPr>
-        <w:t xml:space="preserve">endblock </w:t>
-      </w:r>
-      <w:r>
-        <w:rPr>
-          <w:color w:val="000000"/>
-          <w:lang w:val="en-US"/>
-        </w:rPr>
-        <w:t>%}</w:t>
-      </w:r>
-      <w:r>
-        <w:rPr>
-          <w:color w:val="000000"/>
-          <w:lang w:val="en-US"/>
-        </w:rPr>
-        <w:br/>
-        <w:t xml:space="preserve">{% </w:t>
-      </w:r>
-      <w:r>
-        <w:rPr>
-          <w:b/>
-          <w:bCs/>
-          <w:color w:val="000080"/>
-          <w:lang w:val="en-US"/>
-        </w:rPr>
-        <w:t xml:space="preserve">block </w:t>
-      </w:r>
-      <w:r>
-        <w:rPr>
-          <w:b/>
-          <w:bCs/>
-          <w:color w:val="0000FF"/>
-          <w:lang w:val="en-US"/>
-        </w:rPr>
-        <w:t xml:space="preserve">body </w:t>
-      </w:r>
-      <w:r>
-        <w:rPr>
-          <w:color w:val="000000"/>
-          <w:lang w:val="en-US"/>
-        </w:rPr>
-        <w:t>%}</w:t>
-      </w:r>
-      <w:r>
-        <w:rPr>
-          <w:color w:val="000000"/>
-          <w:lang w:val="en-US"/>
-        </w:rPr>
-        <w:br/>
-        <w:t xml:space="preserve">  </w:t>
+        <w:t>px</w:t>
+      </w:r>
+      <w:r>
+        <w:rPr>
+          <w:color w:val="000000"/>
+          <w:lang w:val="en-US"/>
+        </w:rPr>
+        <w:t>;</w:t>
+      </w:r>
+      <w:r>
+        <w:rPr>
+          <w:color w:val="000000"/>
+          <w:lang w:val="en-US"/>
+        </w:rPr>
+        <w:br/>
+      </w:r>
+      <w:r>
+        <w:rPr>
+          <w:color w:val="000000"/>
+          <w:lang w:val="en-US"/>
+        </w:rPr>
+        <w:br/>
+        <w:t xml:space="preserve">        </w:t>
+      </w:r>
+      <w:proofErr w:type="gramStart"/>
+      <w:r>
+        <w:rPr>
+          <w:color w:val="000000"/>
+          <w:lang w:val="en-US"/>
+        </w:rPr>
+        <w:t>}</w:t>
+      </w:r>
+      <w:r>
+        <w:rPr>
+          <w:color w:val="000000"/>
+          <w:lang w:val="en-US"/>
+        </w:rPr>
+        <w:br/>
+        <w:t xml:space="preserve">    </w:t>
+      </w:r>
+      <w:r>
+        <w:rPr>
+          <w:color w:val="000000"/>
+          <w:shd w:val="clear" w:color="auto" w:fill="EFEFEF"/>
+          <w:lang w:val="en-US"/>
+        </w:rPr>
+        <w:t>&lt;/</w:t>
+      </w:r>
+      <w:r>
+        <w:rPr>
+          <w:b/>
+          <w:bCs/>
+          <w:color w:val="000080"/>
+          <w:shd w:val="clear" w:color="auto" w:fill="EFEFEF"/>
+          <w:lang w:val="en-US"/>
+        </w:rPr>
+        <w:t>style</w:t>
+      </w:r>
+      <w:r>
+        <w:rPr>
+          <w:color w:val="000000"/>
+          <w:shd w:val="clear" w:color="auto" w:fill="EFEFEF"/>
+          <w:lang w:val="en-US"/>
+        </w:rPr>
+        <w:t>&gt;</w:t>
+      </w:r>
+      <w:r>
+        <w:rPr>
+          <w:color w:val="000000"/>
+          <w:lang w:val="en-US"/>
+        </w:rPr>
+        <w:br/>
+      </w:r>
+      <w:r>
+        <w:rPr>
+          <w:color w:val="000000"/>
+          <w:lang w:val="en-US"/>
+        </w:rPr>
+        <w:br/>
+        <w:t xml:space="preserve">    </w:t>
       </w:r>
       <w:r>
         <w:rPr>
@@ -2063,15 +2444,47 @@
         </w:rPr>
         <w:t>&lt;</w:t>
       </w:r>
-      <w:r>
-        <w:rPr>
-          <w:b/>
-          <w:bCs/>
-          <w:color w:val="000080"/>
-          <w:shd w:val="clear" w:color="auto" w:fill="EFEFEF"/>
-          <w:lang w:val="en-US"/>
-        </w:rPr>
-        <w:t>style</w:t>
+      <w:proofErr w:type="spellStart"/>
+      <w:r>
+        <w:rPr>
+          <w:b/>
+          <w:bCs/>
+          <w:color w:val="000080"/>
+          <w:shd w:val="clear" w:color="auto" w:fill="EFEFEF"/>
+          <w:lang w:val="en-US"/>
+        </w:rPr>
+        <w:t>ul</w:t>
+      </w:r>
+      <w:proofErr w:type="spellEnd"/>
+      <w:r>
+        <w:rPr>
+          <w:b/>
+          <w:bCs/>
+          <w:color w:val="000080"/>
+          <w:shd w:val="clear" w:color="auto" w:fill="EFEFEF"/>
+          <w:lang w:val="en-US"/>
+        </w:rPr>
+        <w:t xml:space="preserve"> </w:t>
+      </w:r>
+      <w:r>
+        <w:rPr>
+          <w:b/>
+          <w:bCs/>
+          <w:color w:val="0000FF"/>
+          <w:shd w:val="clear" w:color="auto" w:fill="EFEFEF"/>
+          <w:lang w:val="en-US"/>
+        </w:rPr>
+        <w:t>class=</w:t>
+      </w:r>
+      <w:r>
+        <w:rPr>
+          <w:b/>
+          <w:bCs/>
+          <w:color w:val="008000"/>
+          <w:shd w:val="clear" w:color="auto" w:fill="EFEFEF"/>
+          <w:lang w:val="en-US"/>
+        </w:rPr>
+        <w:t>"list-group"</w:t>
       </w:r>
       <w:r>
         <w:rPr>
@@ -2091,81 +2504,56 @@
       </w:r>
       <w:r>
         <w:rPr>
-          <w:b/>
-          <w:bCs/>
-          <w:color w:val="000080"/>
-          <w:lang w:val="en-US"/>
-        </w:rPr>
-        <w:t xml:space="preserve">body </w:t>
-      </w:r>
-      <w:r>
-        <w:rPr>
-          <w:color w:val="000000"/>
-          <w:lang w:val="en-US"/>
-        </w:rPr>
-        <w:t>{</w:t>
-      </w:r>
-      <w:r>
-        <w:rPr>
-          <w:b/>
-          <w:bCs/>
-          <w:color w:val="0000FF"/>
-          <w:lang w:val="en-US"/>
-        </w:rPr>
-        <w:t>font-size</w:t>
-      </w:r>
-      <w:r>
-        <w:rPr>
-          <w:color w:val="000000"/>
-          <w:lang w:val="en-US"/>
-        </w:rPr>
-        <w:t xml:space="preserve">: </w:t>
-      </w:r>
-      <w:r>
-        <w:rPr>
-          <w:color w:val="0000FF"/>
-          <w:lang w:val="en-US"/>
-        </w:rPr>
-        <w:t>30</w:t>
+          <w:color w:val="000000"/>
+          <w:shd w:val="clear" w:color="auto" w:fill="EFEFEF"/>
+          <w:lang w:val="en-US"/>
+        </w:rPr>
+        <w:t>&lt;</w:t>
+      </w:r>
+      <w:r>
+        <w:rPr>
+          <w:b/>
+          <w:bCs/>
+          <w:color w:val="000080"/>
+          <w:shd w:val="clear" w:color="auto" w:fill="EFEFEF"/>
+          <w:lang w:val="en-US"/>
+        </w:rPr>
+        <w:t xml:space="preserve">li </w:t>
+      </w:r>
+      <w:r>
+        <w:rPr>
+          <w:b/>
+          <w:bCs/>
+          <w:color w:val="0000FF"/>
+          <w:shd w:val="clear" w:color="auto" w:fill="EFEFEF"/>
+          <w:lang w:val="en-US"/>
+        </w:rPr>
+        <w:t>class=</w:t>
       </w:r>
       <w:r>
         <w:rPr>
           <w:b/>
           <w:bCs/>
           <w:color w:val="008000"/>
-          <w:lang w:val="en-US"/>
-        </w:rPr>
-        <w:t>px</w:t>
-      </w:r>
-      <w:r>
-        <w:rPr>
-          <w:color w:val="000000"/>
-          <w:lang w:val="en-US"/>
-        </w:rPr>
-        <w:t>;</w:t>
-      </w:r>
-      <w:r>
-        <w:rPr>
-          <w:color w:val="000000"/>
-          <w:lang w:val="en-US"/>
-        </w:rPr>
-        <w:br/>
-      </w:r>
-      <w:r>
-        <w:rPr>
-          <w:color w:val="000000"/>
-          <w:lang w:val="en-US"/>
-        </w:rPr>
-        <w:br/>
-        <w:t xml:space="preserve">        }</w:t>
-      </w:r>
-      <w:r>
-        <w:rPr>
-          <w:color w:val="000000"/>
-          <w:lang w:val="en-US"/>
-        </w:rPr>
-        <w:br/>
-        <w:t xml:space="preserve">    </w:t>
+          <w:shd w:val="clear" w:color="auto" w:fill="EFEFEF"/>
+          <w:lang w:val="en-US"/>
+        </w:rPr>
+        <w:t xml:space="preserve">"list-group-item" </w:t>
+      </w:r>
+      <w:r>
+        <w:rPr>
+          <w:color w:val="000000"/>
+          <w:shd w:val="clear" w:color="auto" w:fill="EFEFEF"/>
+          <w:lang w:val="en-US"/>
+        </w:rPr>
+        <w:t>&gt;</w:t>
+      </w:r>
+      <w:r>
+        <w:rPr>
+          <w:color w:val="000000"/>
+          <w:lang w:val="en-US"/>
+        </w:rPr>
+        <w:t>ORDERS</w:t>
       </w:r>
       <w:r>
         <w:rPr>
@@ -2183,7 +2571,7 @@
           <w:shd w:val="clear" w:color="auto" w:fill="EFEFEF"/>
           <w:lang w:val="en-US"/>
         </w:rPr>
-        <w:t>style</w:t>
+        <w:t>li</w:t>
       </w:r>
       <w:r>
         <w:rPr>
@@ -2199,14 +2587,7 @@
           <w:lang w:val="en-US"/>
         </w:rPr>
         <w:br/>
-      </w:r>
-      <w:r>
-        <w:rPr>
-          <w:color w:val="000000"/>
-          <w:lang w:val="en-US"/>
-        </w:rPr>
-        <w:br/>
-        <w:t xml:space="preserve">    </w:t>
+        <w:t xml:space="preserve">        </w:t>
       </w:r>
       <w:r>
         <w:rPr>
@@ -2224,7 +2605,7 @@
           <w:shd w:val="clear" w:color="auto" w:fill="EFEFEF"/>
           <w:lang w:val="en-US"/>
         </w:rPr>
-        <w:t xml:space="preserve">ul </w:t>
+        <w:t xml:space="preserve">li </w:t>
       </w:r>
       <w:r>
         <w:rPr>
@@ -2244,7 +2625,7 @@
           <w:shd w:val="clear" w:color="auto" w:fill="EFEFEF"/>
           <w:lang w:val="en-US"/>
         </w:rPr>
-        <w:t>"list-group"</w:t>
+        <w:t>"list-group-item"</w:t>
       </w:r>
       <w:r>
         <w:rPr>
@@ -2260,7 +2641,7 @@
           <w:lang w:val="en-US"/>
         </w:rPr>
         <w:br/>
-        <w:t xml:space="preserve">        </w:t>
+        <w:t xml:space="preserve">            </w:t>
       </w:r>
       <w:r>
         <w:rPr>
@@ -2270,156 +2651,27 @@
         </w:rPr>
         <w:t>&lt;</w:t>
       </w:r>
-      <w:r>
-        <w:rPr>
-          <w:b/>
-          <w:bCs/>
-          <w:color w:val="000080"/>
-          <w:shd w:val="clear" w:color="auto" w:fill="EFEFEF"/>
-          <w:lang w:val="en-US"/>
-        </w:rPr>
-        <w:t xml:space="preserve">li </w:t>
-      </w:r>
-      <w:r>
-        <w:rPr>
-          <w:b/>
-          <w:bCs/>
-          <w:color w:val="0000FF"/>
-          <w:shd w:val="clear" w:color="auto" w:fill="EFEFEF"/>
-          <w:lang w:val="en-US"/>
-        </w:rPr>
-        <w:t>class=</w:t>
-      </w:r>
-      <w:r>
-        <w:rPr>
-          <w:b/>
-          <w:bCs/>
-          <w:color w:val="008000"/>
-          <w:shd w:val="clear" w:color="auto" w:fill="EFEFEF"/>
-          <w:lang w:val="en-US"/>
-        </w:rPr>
-        <w:t xml:space="preserve">"list-group-item" </w:t>
-      </w:r>
-      <w:r>
-        <w:rPr>
-          <w:color w:val="000000"/>
-          <w:shd w:val="clear" w:color="auto" w:fill="EFEFEF"/>
-          <w:lang w:val="en-US"/>
-        </w:rPr>
-        <w:t>&gt;</w:t>
-      </w:r>
-      <w:r>
-        <w:rPr>
-          <w:color w:val="000000"/>
-          <w:lang w:val="en-US"/>
-        </w:rPr>
-        <w:t>ORDERS</w:t>
-      </w:r>
-      <w:r>
-        <w:rPr>
-          <w:color w:val="000000"/>
-          <w:shd w:val="clear" w:color="auto" w:fill="EFEFEF"/>
-          <w:lang w:val="en-US"/>
-        </w:rPr>
-        <w:t>&lt;/</w:t>
-      </w:r>
-      <w:r>
-        <w:rPr>
-          <w:b/>
-          <w:bCs/>
-          <w:color w:val="000080"/>
-          <w:shd w:val="clear" w:color="auto" w:fill="EFEFEF"/>
-          <w:lang w:val="en-US"/>
-        </w:rPr>
-        <w:t>li</w:t>
-      </w:r>
-      <w:r>
-        <w:rPr>
-          <w:color w:val="000000"/>
-          <w:shd w:val="clear" w:color="auto" w:fill="EFEFEF"/>
-          <w:lang w:val="en-US"/>
-        </w:rPr>
-        <w:t>&gt;</w:t>
-      </w:r>
-      <w:r>
-        <w:rPr>
-          <w:color w:val="000000"/>
-          <w:lang w:val="en-US"/>
-        </w:rPr>
-        <w:br/>
-        <w:t xml:space="preserve">        </w:t>
-      </w:r>
-      <w:r>
-        <w:rPr>
-          <w:color w:val="000000"/>
-          <w:shd w:val="clear" w:color="auto" w:fill="EFEFEF"/>
-          <w:lang w:val="en-US"/>
-        </w:rPr>
-        <w:t>&lt;</w:t>
-      </w:r>
-      <w:r>
-        <w:rPr>
-          <w:b/>
-          <w:bCs/>
-          <w:color w:val="000080"/>
-          <w:shd w:val="clear" w:color="auto" w:fill="EFEFEF"/>
-          <w:lang w:val="en-US"/>
-        </w:rPr>
-        <w:t xml:space="preserve">li </w:t>
-      </w:r>
-      <w:r>
-        <w:rPr>
-          <w:b/>
-          <w:bCs/>
-          <w:color w:val="0000FF"/>
-          <w:shd w:val="clear" w:color="auto" w:fill="EFEFEF"/>
-          <w:lang w:val="en-US"/>
-        </w:rPr>
-        <w:t>class=</w:t>
-      </w:r>
-      <w:r>
-        <w:rPr>
-          <w:b/>
-          <w:bCs/>
-          <w:color w:val="008000"/>
-          <w:shd w:val="clear" w:color="auto" w:fill="EFEFEF"/>
-          <w:lang w:val="en-US"/>
-        </w:rPr>
-        <w:t>"list-group-item"</w:t>
-      </w:r>
-      <w:r>
-        <w:rPr>
-          <w:color w:val="000000"/>
-          <w:shd w:val="clear" w:color="auto" w:fill="EFEFEF"/>
-          <w:lang w:val="en-US"/>
-        </w:rPr>
-        <w:t>&gt;</w:t>
-      </w:r>
-      <w:r>
-        <w:rPr>
-          <w:color w:val="000000"/>
-          <w:lang w:val="en-US"/>
-        </w:rPr>
-        <w:br/>
-        <w:t xml:space="preserve">            </w:t>
-      </w:r>
-      <w:r>
-        <w:rPr>
-          <w:color w:val="000000"/>
-          <w:shd w:val="clear" w:color="auto" w:fill="EFEFEF"/>
-          <w:lang w:val="en-US"/>
-        </w:rPr>
-        <w:t>&lt;</w:t>
-      </w:r>
-      <w:r>
-        <w:rPr>
-          <w:b/>
-          <w:bCs/>
-          <w:color w:val="000080"/>
-          <w:shd w:val="clear" w:color="auto" w:fill="EFEFEF"/>
-          <w:lang w:val="en-US"/>
-        </w:rPr>
-        <w:t xml:space="preserve">ul </w:t>
+      <w:proofErr w:type="spellStart"/>
+      <w:r>
+        <w:rPr>
+          <w:b/>
+          <w:bCs/>
+          <w:color w:val="000080"/>
+          <w:shd w:val="clear" w:color="auto" w:fill="EFEFEF"/>
+          <w:lang w:val="en-US"/>
+        </w:rPr>
+        <w:t>ul</w:t>
+      </w:r>
+      <w:proofErr w:type="spellEnd"/>
+      <w:r>
+        <w:rPr>
+          <w:b/>
+          <w:bCs/>
+          <w:color w:val="000080"/>
+          <w:shd w:val="clear" w:color="auto" w:fill="EFEFEF"/>
+          <w:lang w:val="en-US"/>
+        </w:rPr>
+        <w:t xml:space="preserve"> </w:t>
       </w:r>
       <w:r>
         <w:rPr>
@@ -2731,14 +2983,25 @@
         <w:br/>
         <w:t xml:space="preserve">                    {% </w:t>
       </w:r>
-      <w:r>
-        <w:rPr>
-          <w:b/>
-          <w:bCs/>
-          <w:color w:val="000080"/>
-          <w:lang w:val="en-US"/>
-        </w:rPr>
-        <w:t xml:space="preserve">endif </w:t>
+      <w:proofErr w:type="spellStart"/>
+      <w:r>
+        <w:rPr>
+          <w:b/>
+          <w:bCs/>
+          <w:color w:val="000080"/>
+          <w:lang w:val="en-US"/>
+        </w:rPr>
+        <w:t>endif</w:t>
+      </w:r>
+      <w:proofErr w:type="spellEnd"/>
+      <w:r>
+        <w:rPr>
+          <w:b/>
+          <w:bCs/>
+          <w:color w:val="000080"/>
+          <w:lang w:val="en-US"/>
+        </w:rPr>
+        <w:t xml:space="preserve"> </w:t>
       </w:r>
       <w:r>
         <w:rPr>
@@ -2858,14 +3121,25 @@
         <w:br/>
         <w:t xml:space="preserve">                {% </w:t>
       </w:r>
-      <w:r>
-        <w:rPr>
-          <w:b/>
-          <w:bCs/>
-          <w:color w:val="000080"/>
-          <w:lang w:val="en-US"/>
-        </w:rPr>
-        <w:t xml:space="preserve">endfor </w:t>
+      <w:proofErr w:type="spellStart"/>
+      <w:r>
+        <w:rPr>
+          <w:b/>
+          <w:bCs/>
+          <w:color w:val="000080"/>
+          <w:lang w:val="en-US"/>
+        </w:rPr>
+        <w:t>endfor</w:t>
+      </w:r>
+      <w:proofErr w:type="spellEnd"/>
+      <w:r>
+        <w:rPr>
+          <w:b/>
+          <w:bCs/>
+          <w:color w:val="000080"/>
+          <w:lang w:val="en-US"/>
+        </w:rPr>
+        <w:t xml:space="preserve"> </w:t>
       </w:r>
       <w:r>
         <w:rPr>
@@ -2890,6 +3164,7 @@
         </w:rPr>
         <w:t>&lt;/</w:t>
       </w:r>
+      <w:proofErr w:type="spellStart"/>
       <w:r>
         <w:rPr>
           <w:b/>
@@ -2900,6 +3175,7 @@
         </w:rPr>
         <w:t>ul</w:t>
       </w:r>
+      <w:proofErr w:type="spellEnd"/>
       <w:r>
         <w:rPr>
           <w:color w:val="000000"/>
@@ -3006,6 +3282,188 @@
         </w:rPr>
         <w:t xml:space="preserve">a </w:t>
       </w:r>
+      <w:proofErr w:type="spellStart"/>
+      <w:r>
+        <w:rPr>
+          <w:b/>
+          <w:bCs/>
+          <w:color w:val="0000FF"/>
+          <w:shd w:val="clear" w:color="auto" w:fill="EFEFEF"/>
+          <w:lang w:val="en-US"/>
+        </w:rPr>
+        <w:t>href</w:t>
+      </w:r>
+      <w:proofErr w:type="spellEnd"/>
+      <w:r>
+        <w:rPr>
+          <w:b/>
+          <w:bCs/>
+          <w:color w:val="0000FF"/>
+          <w:shd w:val="clear" w:color="auto" w:fill="EFEFEF"/>
+          <w:lang w:val="en-US"/>
+        </w:rPr>
+        <w:t>=</w:t>
+      </w:r>
+      <w:r>
+        <w:rPr>
+          <w:b/>
+          <w:bCs/>
+          <w:color w:val="008000"/>
+          <w:shd w:val="clear" w:color="auto" w:fill="EFEFEF"/>
+          <w:lang w:val="en-US"/>
+        </w:rPr>
+        <w:t>"http://127.0.0.1:8000/</w:t>
+      </w:r>
+      <w:proofErr w:type="spellStart"/>
+      <w:r>
+        <w:rPr>
+          <w:b/>
+          <w:bCs/>
+          <w:color w:val="008000"/>
+          <w:shd w:val="clear" w:color="auto" w:fill="EFEFEF"/>
+          <w:lang w:val="en-US"/>
+        </w:rPr>
+        <w:t>pvar</w:t>
+      </w:r>
+      <w:proofErr w:type="spellEnd"/>
+      <w:r>
+        <w:rPr>
+          <w:b/>
+          <w:bCs/>
+          <w:color w:val="008000"/>
+          <w:shd w:val="clear" w:color="auto" w:fill="EFEFEF"/>
+          <w:lang w:val="en-US"/>
+        </w:rPr>
+        <w:t>"</w:t>
+      </w:r>
+      <w:r>
+        <w:rPr>
+          <w:color w:val="000000"/>
+          <w:shd w:val="clear" w:color="auto" w:fill="EFEFEF"/>
+          <w:lang w:val="en-US"/>
+        </w:rPr>
+        <w:t>&gt;</w:t>
+      </w:r>
+      <w:r>
+        <w:rPr>
+          <w:color w:val="000000"/>
+          <w:lang w:val="en-US"/>
+        </w:rPr>
+        <w:t>Page with variable</w:t>
+      </w:r>
+      <w:r>
+        <w:rPr>
+          <w:color w:val="000000"/>
+          <w:shd w:val="clear" w:color="auto" w:fill="EFEFEF"/>
+          <w:lang w:val="en-US"/>
+        </w:rPr>
+        <w:t>&lt;/</w:t>
+      </w:r>
+      <w:r>
+        <w:rPr>
+          <w:b/>
+          <w:bCs/>
+          <w:color w:val="000080"/>
+          <w:shd w:val="clear" w:color="auto" w:fill="EFEFEF"/>
+          <w:lang w:val="en-US"/>
+        </w:rPr>
+        <w:t>a</w:t>
+      </w:r>
+      <w:r>
+        <w:rPr>
+          <w:color w:val="000000"/>
+          <w:shd w:val="clear" w:color="auto" w:fill="EFEFEF"/>
+          <w:lang w:val="en-US"/>
+        </w:rPr>
+        <w:t>&gt;&lt;/</w:t>
+      </w:r>
+      <w:r>
+        <w:rPr>
+          <w:b/>
+          <w:bCs/>
+          <w:color w:val="000080"/>
+          <w:shd w:val="clear" w:color="auto" w:fill="EFEFEF"/>
+          <w:lang w:val="en-US"/>
+        </w:rPr>
+        <w:t>li</w:t>
+      </w:r>
+      <w:r>
+        <w:rPr>
+          <w:color w:val="000000"/>
+          <w:shd w:val="clear" w:color="auto" w:fill="EFEFEF"/>
+          <w:lang w:val="en-US"/>
+        </w:rPr>
+        <w:t>&gt;</w:t>
+      </w:r>
+      <w:r>
+        <w:rPr>
+          <w:color w:val="000000"/>
+          <w:lang w:val="en-US"/>
+        </w:rPr>
+        <w:br/>
+        <w:t xml:space="preserve">    </w:t>
+      </w:r>
+      <w:r>
+        <w:rPr>
+          <w:color w:val="000000"/>
+          <w:shd w:val="clear" w:color="auto" w:fill="EFEFEF"/>
+          <w:lang w:val="en-US"/>
+        </w:rPr>
+        <w:t>&lt;/</w:t>
+      </w:r>
+      <w:proofErr w:type="spellStart"/>
+      <w:r>
+        <w:rPr>
+          <w:b/>
+          <w:bCs/>
+          <w:color w:val="000080"/>
+          <w:shd w:val="clear" w:color="auto" w:fill="EFEFEF"/>
+          <w:lang w:val="en-US"/>
+        </w:rPr>
+        <w:t>ul</w:t>
+      </w:r>
+      <w:proofErr w:type="spellEnd"/>
+      <w:r>
+        <w:rPr>
+          <w:color w:val="000000"/>
+          <w:shd w:val="clear" w:color="auto" w:fill="EFEFEF"/>
+          <w:lang w:val="en-US"/>
+        </w:rPr>
+        <w:t>&gt;</w:t>
+      </w:r>
+      <w:r>
+        <w:rPr>
+          <w:color w:val="000000"/>
+          <w:lang w:val="en-US"/>
+        </w:rPr>
+        <w:br/>
+      </w:r>
+      <w:r>
+        <w:rPr>
+          <w:color w:val="000000"/>
+          <w:lang w:val="en-US"/>
+        </w:rPr>
+        <w:br/>
+        <w:t xml:space="preserve">  </w:t>
+      </w:r>
+      <w:r>
+        <w:rPr>
+          <w:color w:val="000000"/>
+          <w:shd w:val="clear" w:color="auto" w:fill="EFEFEF"/>
+          <w:lang w:val="en-US"/>
+        </w:rPr>
+        <w:t>&lt;</w:t>
+      </w:r>
+      <w:r>
+        <w:rPr>
+          <w:b/>
+          <w:bCs/>
+          <w:color w:val="000080"/>
+          <w:shd w:val="clear" w:color="auto" w:fill="EFEFEF"/>
+          <w:lang w:val="en-US"/>
+        </w:rPr>
+        <w:t xml:space="preserve">a </w:t>
+      </w:r>
       <w:r>
         <w:rPr>
           <w:b/>
@@ -3024,30 +3482,53 @@
           <w:shd w:val="clear" w:color="auto" w:fill="EFEFEF"/>
           <w:lang w:val="en-US"/>
         </w:rPr>
-        <w:t>"http://127.0.0.1:8000/pvar"</w:t>
-      </w:r>
-      <w:r>
-        <w:rPr>
-          <w:color w:val="000000"/>
-          <w:shd w:val="clear" w:color="auto" w:fill="EFEFEF"/>
-          <w:lang w:val="en-US"/>
-        </w:rPr>
-        <w:t>&gt;</w:t>
-      </w:r>
-      <w:r>
-        <w:rPr>
-          <w:color w:val="000000"/>
-          <w:lang w:val="en-US"/>
-        </w:rPr>
-        <w:t>Page with variable</w:t>
-      </w:r>
-      <w:r>
-        <w:rPr>
-          <w:color w:val="000000"/>
-          <w:shd w:val="clear" w:color="auto" w:fill="EFEFEF"/>
-          <w:lang w:val="en-US"/>
-        </w:rPr>
-        <w:t>&lt;/</w:t>
+        <w:t>"https://ru.wikipedia.org/wiki/%D0%A1%D0%BE%D0%B1%D0%B0%D0%BA%D0%B0"</w:t>
+      </w:r>
+      <w:r>
+        <w:rPr>
+          <w:color w:val="000000"/>
+          <w:shd w:val="clear" w:color="auto" w:fill="EFEFEF"/>
+          <w:lang w:val="en-US"/>
+        </w:rPr>
+        <w:t>&gt;&lt;</w:t>
+      </w:r>
+      <w:r>
+        <w:rPr>
+          <w:b/>
+          <w:bCs/>
+          <w:color w:val="000080"/>
+          <w:shd w:val="clear" w:color="auto" w:fill="EFEFEF"/>
+          <w:lang w:val="en-US"/>
+        </w:rPr>
+        <w:t xml:space="preserve">img </w:t>
+      </w:r>
+      <w:r>
+        <w:rPr>
+          <w:b/>
+          <w:bCs/>
+          <w:color w:val="0000FF"/>
+          <w:shd w:val="clear" w:color="auto" w:fill="EFEFEF"/>
+          <w:lang w:val="en-US"/>
+        </w:rPr>
+        <w:t>src=</w:t>
+      </w:r>
+      <w:r>
+        <w:rPr>
+          <w:b/>
+          <w:bCs/>
+          <w:color w:val="008000"/>
+          <w:shd w:val="clear" w:color="auto" w:fill="EFEFEF"/>
+          <w:lang w:val="en-US"/>
+        </w:rPr>
+        <w:t>"http://s.picture-russia.ru/wpic/m/2/c/2c6f205dc4cdbc6985bfdeee59fc335f.jpg"</w:t>
+      </w:r>
+      <w:r>
+        <w:rPr>
+          <w:color w:val="000000"/>
+          <w:shd w:val="clear" w:color="auto" w:fill="EFEFEF"/>
+          <w:lang w:val="en-US"/>
+        </w:rPr>
+        <w:t>&gt;&lt;/</w:t>
       </w:r>
       <w:r>
         <w:rPr>
@@ -3065,119 +3546,6 @@
           <w:shd w:val="clear" w:color="auto" w:fill="EFEFEF"/>
           <w:lang w:val="en-US"/>
         </w:rPr>
-        <w:t>&gt;&lt;/</w:t>
-      </w:r>
-      <w:r>
-        <w:rPr>
-          <w:b/>
-          <w:bCs/>
-          <w:color w:val="000080"/>
-          <w:shd w:val="clear" w:color="auto" w:fill="EFEFEF"/>
-          <w:lang w:val="en-US"/>
-        </w:rPr>
-        <w:t>li</w:t>
-      </w:r>
-      <w:r>
-        <w:rPr>
-          <w:color w:val="000000"/>
-          <w:shd w:val="clear" w:color="auto" w:fill="EFEFEF"/>
-          <w:lang w:val="en-US"/>
-        </w:rPr>
-        <w:t>&gt;</w:t>
-      </w:r>
-      <w:r>
-        <w:rPr>
-          <w:color w:val="000000"/>
-          <w:lang w:val="en-US"/>
-        </w:rPr>
-        <w:br/>
-        <w:t xml:space="preserve">    </w:t>
-      </w:r>
-      <w:r>
-        <w:rPr>
-          <w:color w:val="000000"/>
-          <w:shd w:val="clear" w:color="auto" w:fill="EFEFEF"/>
-          <w:lang w:val="en-US"/>
-        </w:rPr>
-        <w:t>&lt;/</w:t>
-      </w:r>
-      <w:r>
-        <w:rPr>
-          <w:b/>
-          <w:bCs/>
-          <w:color w:val="000080"/>
-          <w:shd w:val="clear" w:color="auto" w:fill="EFEFEF"/>
-          <w:lang w:val="en-US"/>
-        </w:rPr>
-        <w:t>ul</w:t>
-      </w:r>
-      <w:r>
-        <w:rPr>
-          <w:color w:val="000000"/>
-          <w:shd w:val="clear" w:color="auto" w:fill="EFEFEF"/>
-          <w:lang w:val="en-US"/>
-        </w:rPr>
-        <w:t>&gt;</w:t>
-      </w:r>
-      <w:r>
-        <w:rPr>
-          <w:color w:val="000000"/>
-          <w:lang w:val="en-US"/>
-        </w:rPr>
-        <w:br/>
-      </w:r>
-      <w:r>
-        <w:rPr>
-          <w:color w:val="000000"/>
-          <w:lang w:val="en-US"/>
-        </w:rPr>
-        <w:br/>
-        <w:t xml:space="preserve">  </w:t>
-      </w:r>
-      <w:r>
-        <w:rPr>
-          <w:color w:val="000000"/>
-          <w:shd w:val="clear" w:color="auto" w:fill="EFEFEF"/>
-          <w:lang w:val="en-US"/>
-        </w:rPr>
-        <w:t>&lt;</w:t>
-      </w:r>
-      <w:r>
-        <w:rPr>
-          <w:b/>
-          <w:bCs/>
-          <w:color w:val="000080"/>
-          <w:shd w:val="clear" w:color="auto" w:fill="EFEFEF"/>
-          <w:lang w:val="en-US"/>
-        </w:rPr>
-        <w:t xml:space="preserve">a </w:t>
-      </w:r>
-      <w:r>
-        <w:rPr>
-          <w:b/>
-          <w:bCs/>
-          <w:color w:val="0000FF"/>
-          <w:shd w:val="clear" w:color="auto" w:fill="EFEFEF"/>
-          <w:lang w:val="en-US"/>
-        </w:rPr>
-        <w:t>href=</w:t>
-      </w:r>
-      <w:r>
-        <w:rPr>
-          <w:b/>
-          <w:bCs/>
-          <w:color w:val="008000"/>
-          <w:shd w:val="clear" w:color="auto" w:fill="EFEFEF"/>
-          <w:lang w:val="en-US"/>
-        </w:rPr>
-        <w:t>"https://ru.wikipedia.org/wiki/%D0%A1%D0%BE%D0%B1%D0%B0%D0%BA%D0%B0"</w:t>
-      </w:r>
-      <w:r>
-        <w:rPr>
-          <w:color w:val="000000"/>
-          <w:shd w:val="clear" w:color="auto" w:fill="EFEFEF"/>
-          <w:lang w:val="en-US"/>
-        </w:rPr>
         <w:t>&gt;&lt;</w:t>
       </w:r>
       <w:r>
@@ -3188,62 +3556,6 @@
           <w:shd w:val="clear" w:color="auto" w:fill="EFEFEF"/>
           <w:lang w:val="en-US"/>
         </w:rPr>
-        <w:t xml:space="preserve">img </w:t>
-      </w:r>
-      <w:r>
-        <w:rPr>
-          <w:b/>
-          <w:bCs/>
-          <w:color w:val="0000FF"/>
-          <w:shd w:val="clear" w:color="auto" w:fill="EFEFEF"/>
-          <w:lang w:val="en-US"/>
-        </w:rPr>
-        <w:t>src=</w:t>
-      </w:r>
-      <w:r>
-        <w:rPr>
-          <w:b/>
-          <w:bCs/>
-          <w:color w:val="008000"/>
-          <w:shd w:val="clear" w:color="auto" w:fill="EFEFEF"/>
-          <w:lang w:val="en-US"/>
-        </w:rPr>
-        <w:t>"http://s.picture-russia.ru/wpic/m/2/c/2c6f205dc4cdbc6985bfdeee59fc335f.jpg"</w:t>
-      </w:r>
-      <w:r>
-        <w:rPr>
-          <w:color w:val="000000"/>
-          <w:shd w:val="clear" w:color="auto" w:fill="EFEFEF"/>
-          <w:lang w:val="en-US"/>
-        </w:rPr>
-        <w:t>&gt;&lt;/</w:t>
-      </w:r>
-      <w:r>
-        <w:rPr>
-          <w:b/>
-          <w:bCs/>
-          <w:color w:val="000080"/>
-          <w:shd w:val="clear" w:color="auto" w:fill="EFEFEF"/>
-          <w:lang w:val="en-US"/>
-        </w:rPr>
-        <w:t>a</w:t>
-      </w:r>
-      <w:r>
-        <w:rPr>
-          <w:color w:val="000000"/>
-          <w:shd w:val="clear" w:color="auto" w:fill="EFEFEF"/>
-          <w:lang w:val="en-US"/>
-        </w:rPr>
-        <w:t>&gt;&lt;</w:t>
-      </w:r>
-      <w:r>
-        <w:rPr>
-          <w:b/>
-          <w:bCs/>
-          <w:color w:val="000080"/>
-          <w:shd w:val="clear" w:color="auto" w:fill="EFEFEF"/>
-          <w:lang w:val="en-US"/>
-        </w:rPr>
         <w:t xml:space="preserve">br </w:t>
       </w:r>
       <w:r>
@@ -3262,14 +3574,25 @@
         <w:br/>
         <w:t xml:space="preserve">{% </w:t>
       </w:r>
-      <w:r>
-        <w:rPr>
-          <w:b/>
-          <w:bCs/>
-          <w:color w:val="000080"/>
-          <w:lang w:val="en-US"/>
-        </w:rPr>
-        <w:t xml:space="preserve">endblock </w:t>
+      <w:proofErr w:type="spellStart"/>
+      <w:r>
+        <w:rPr>
+          <w:b/>
+          <w:bCs/>
+          <w:color w:val="000080"/>
+          <w:lang w:val="en-US"/>
+        </w:rPr>
+        <w:t>endblock</w:t>
+      </w:r>
+      <w:proofErr w:type="spellEnd"/>
+      <w:r>
+        <w:rPr>
+          <w:b/>
+          <w:bCs/>
+          <w:color w:val="000080"/>
+          <w:lang w:val="en-US"/>
+        </w:rPr>
+        <w:t xml:space="preserve"> </w:t>
       </w:r>
       <w:r>
         <w:rPr>
@@ -3278,6 +3601,7 @@
         </w:rPr>
         <w:t>%}</w:t>
       </w:r>
+      <w:proofErr w:type="gramEnd"/>
     </w:p>
     <w:p>
       <w:pPr>
@@ -3397,6 +3721,7 @@
         </w:rPr>
         <w:t xml:space="preserve">: </w:t>
       </w:r>
+      <w:proofErr w:type="spellStart"/>
       <w:r>
         <w:rPr>
           <w:b/>
@@ -3406,6 +3731,7 @@
         </w:rPr>
         <w:t>darkkhaki</w:t>
       </w:r>
+      <w:proofErr w:type="gramStart"/>
       <w:r>
         <w:rPr>
           <w:color w:val="000000"/>
@@ -3420,7 +3746,17 @@
           <w:color w:val="0000FF"/>
           <w:lang w:val="en-US"/>
         </w:rPr>
-        <w:t>border-color</w:t>
+        <w:t>border</w:t>
+      </w:r>
+      <w:proofErr w:type="gramEnd"/>
+      <w:r>
+        <w:rPr>
+          <w:b/>
+          <w:bCs/>
+          <w:color w:val="0000FF"/>
+          <w:lang w:val="en-US"/>
+        </w:rPr>
+        <w:t>-color</w:t>
       </w:r>
       <w:r>
         <w:rPr>
@@ -3438,6 +3774,7 @@
         </w:rPr>
         <w:t>black</w:t>
       </w:r>
+      <w:proofErr w:type="spellEnd"/>
       <w:r>
         <w:rPr>
           <w:b/>
@@ -3466,15 +3803,27 @@
         </w:rPr>
         <w:t xml:space="preserve">a </w:t>
       </w:r>
-      <w:r>
-        <w:rPr>
-          <w:b/>
-          <w:bCs/>
-          <w:color w:val="0000FF"/>
-          <w:shd w:val="clear" w:color="auto" w:fill="EFEFEF"/>
-          <w:lang w:val="en-US"/>
-        </w:rPr>
-        <w:t>href=</w:t>
+      <w:proofErr w:type="spellStart"/>
+      <w:r>
+        <w:rPr>
+          <w:b/>
+          <w:bCs/>
+          <w:color w:val="0000FF"/>
+          <w:shd w:val="clear" w:color="auto" w:fill="EFEFEF"/>
+          <w:lang w:val="en-US"/>
+        </w:rPr>
+        <w:t>href</w:t>
+      </w:r>
+      <w:proofErr w:type="spellEnd"/>
+      <w:r>
+        <w:rPr>
+          <w:b/>
+          <w:bCs/>
+          <w:color w:val="0000FF"/>
+          <w:shd w:val="clear" w:color="auto" w:fill="EFEFEF"/>
+          <w:lang w:val="en-US"/>
+        </w:rPr>
+        <w:t>=</w:t>
       </w:r>
       <w:r>
         <w:rPr>
@@ -3493,14 +3842,25 @@
         </w:rPr>
         <w:t xml:space="preserve">{% </w:t>
       </w:r>
-      <w:r>
-        <w:rPr>
-          <w:b/>
-          <w:bCs/>
-          <w:color w:val="000080"/>
-          <w:lang w:val="en-US"/>
-        </w:rPr>
-        <w:t xml:space="preserve">url </w:t>
+      <w:proofErr w:type="spellStart"/>
+      <w:r>
+        <w:rPr>
+          <w:b/>
+          <w:bCs/>
+          <w:color w:val="000080"/>
+          <w:lang w:val="en-US"/>
+        </w:rPr>
+        <w:t>url</w:t>
+      </w:r>
+      <w:proofErr w:type="spellEnd"/>
+      <w:r>
+        <w:rPr>
+          <w:b/>
+          <w:bCs/>
+          <w:color w:val="000080"/>
+          <w:lang w:val="en-US"/>
+        </w:rPr>
+        <w:t xml:space="preserve"> </w:t>
       </w:r>
       <w:r>
         <w:rPr>
@@ -3509,7 +3869,27 @@
           <w:color w:val="008000"/>
           <w:lang w:val="en-US"/>
         </w:rPr>
-        <w:t xml:space="preserve">'order_url' </w:t>
+        <w:t>'</w:t>
+      </w:r>
+      <w:proofErr w:type="spellStart"/>
+      <w:r>
+        <w:rPr>
+          <w:b/>
+          <w:bCs/>
+          <w:color w:val="008000"/>
+          <w:lang w:val="en-US"/>
+        </w:rPr>
+        <w:t>order_url</w:t>
+      </w:r>
+      <w:proofErr w:type="spellEnd"/>
+      <w:r>
+        <w:rPr>
+          <w:b/>
+          <w:bCs/>
+          <w:color w:val="008000"/>
+          <w:lang w:val="en-US"/>
+        </w:rPr>
+        <w:t xml:space="preserve">' </w:t>
       </w:r>
       <w:r>
         <w:rPr>
@@ -3568,6 +3948,7 @@
         </w:rPr>
         <w:t xml:space="preserve">{{ </w:t>
       </w:r>
+      <w:proofErr w:type="spellStart"/>
       <w:r>
         <w:rPr>
           <w:b/>
@@ -3591,7 +3972,17 @@
           <w:color w:val="0000FF"/>
           <w:lang w:val="en-US"/>
         </w:rPr>
-        <w:t xml:space="preserve">title </w:t>
+        <w:t>title</w:t>
+      </w:r>
+      <w:proofErr w:type="spellEnd"/>
+      <w:r>
+        <w:rPr>
+          <w:b/>
+          <w:bCs/>
+          <w:color w:val="0000FF"/>
+          <w:lang w:val="en-US"/>
+        </w:rPr>
+        <w:t xml:space="preserve"> </w:t>
       </w:r>
       <w:r>
         <w:rPr>
@@ -3687,6 +4078,55 @@
           <w:color w:val="000000"/>
           <w:lang w:val="en-US"/>
         </w:rPr>
+        <w:t>{</w:t>
+      </w:r>
+      <w:proofErr w:type="gramStart"/>
+      <w:r>
+        <w:rPr>
+          <w:color w:val="000000"/>
+          <w:lang w:val="en-US"/>
+        </w:rPr>
+        <w:t>%</w:t>
+      </w:r>
+      <w:proofErr w:type="gramEnd"/>
+      <w:r>
+        <w:rPr>
+          <w:color w:val="000000"/>
+          <w:lang w:val="en-US"/>
+        </w:rPr>
+        <w:t xml:space="preserve"> </w:t>
+      </w:r>
+      <w:r>
+        <w:rPr>
+          <w:b/>
+          <w:bCs/>
+          <w:color w:val="000080"/>
+          <w:lang w:val="en-US"/>
+        </w:rPr>
+        <w:t xml:space="preserve">extends </w:t>
+      </w:r>
+      <w:r>
+        <w:rPr>
+          <w:b/>
+          <w:bCs/>
+          <w:color w:val="008000"/>
+          <w:lang w:val="en-US"/>
+        </w:rPr>
+        <w:t xml:space="preserve">'base.html' </w:t>
+      </w:r>
+      <w:r>
+        <w:rPr>
+          <w:color w:val="000000"/>
+          <w:lang w:val="en-US"/>
+        </w:rPr>
+        <w:t>%}</w:t>
+      </w:r>
+      <w:r>
+        <w:rPr>
+          <w:color w:val="000000"/>
+          <w:lang w:val="en-US"/>
+        </w:rPr>
+        <w:br/>
         <w:t xml:space="preserve">{% </w:t>
       </w:r>
       <w:r>
@@ -3696,7 +4136,204 @@
           <w:color w:val="000080"/>
           <w:lang w:val="en-US"/>
         </w:rPr>
-        <w:t xml:space="preserve">extends </w:t>
+        <w:t xml:space="preserve">block </w:t>
+      </w:r>
+      <w:r>
+        <w:rPr>
+          <w:b/>
+          <w:bCs/>
+          <w:color w:val="0000FF"/>
+          <w:lang w:val="en-US"/>
+        </w:rPr>
+        <w:t xml:space="preserve">title </w:t>
+      </w:r>
+      <w:r>
+        <w:rPr>
+          <w:color w:val="000000"/>
+          <w:lang w:val="en-US"/>
+        </w:rPr>
+        <w:t>%}3</w:t>
+      </w:r>
+      <w:proofErr w:type="spellStart"/>
+      <w:r>
+        <w:rPr>
+          <w:color w:val="000000"/>
+        </w:rPr>
+        <w:t>аказ</w:t>
+      </w:r>
+      <w:proofErr w:type="spellEnd"/>
+      <w:r>
+        <w:rPr>
+          <w:color w:val="000000"/>
+          <w:lang w:val="en-US"/>
+        </w:rPr>
+        <w:t xml:space="preserve"> № {{ </w:t>
+      </w:r>
+      <w:r>
+        <w:rPr>
+          <w:b/>
+          <w:bCs/>
+          <w:color w:val="0000FF"/>
+          <w:lang w:val="en-US"/>
+        </w:rPr>
+        <w:t>order</w:t>
+      </w:r>
+      <w:r>
+        <w:rPr>
+          <w:color w:val="000000"/>
+          <w:lang w:val="en-US"/>
+        </w:rPr>
+        <w:t>.</w:t>
+      </w:r>
+      <w:r>
+        <w:rPr>
+          <w:b/>
+          <w:bCs/>
+          <w:color w:val="0000FF"/>
+          <w:lang w:val="en-US"/>
+        </w:rPr>
+        <w:t xml:space="preserve">id </w:t>
+      </w:r>
+      <w:r>
+        <w:rPr>
+          <w:color w:val="000000"/>
+          <w:lang w:val="en-US"/>
+        </w:rPr>
+        <w:t xml:space="preserve">}}{% </w:t>
+      </w:r>
+      <w:proofErr w:type="spellStart"/>
+      <w:r>
+        <w:rPr>
+          <w:b/>
+          <w:bCs/>
+          <w:color w:val="000080"/>
+          <w:lang w:val="en-US"/>
+        </w:rPr>
+        <w:t>endblock</w:t>
+      </w:r>
+      <w:proofErr w:type="spellEnd"/>
+      <w:r>
+        <w:rPr>
+          <w:b/>
+          <w:bCs/>
+          <w:color w:val="000080"/>
+          <w:lang w:val="en-US"/>
+        </w:rPr>
+        <w:t xml:space="preserve"> </w:t>
+      </w:r>
+      <w:r>
+        <w:rPr>
+          <w:color w:val="000000"/>
+          <w:lang w:val="en-US"/>
+        </w:rPr>
+        <w:t>%}</w:t>
+      </w:r>
+      <w:r>
+        <w:rPr>
+          <w:color w:val="000000"/>
+          <w:lang w:val="en-US"/>
+        </w:rPr>
+        <w:br/>
+        <w:t xml:space="preserve">{% </w:t>
+      </w:r>
+      <w:r>
+        <w:rPr>
+          <w:b/>
+          <w:bCs/>
+          <w:color w:val="000080"/>
+          <w:lang w:val="en-US"/>
+        </w:rPr>
+        <w:t xml:space="preserve">block </w:t>
+      </w:r>
+      <w:r>
+        <w:rPr>
+          <w:b/>
+          <w:bCs/>
+          <w:color w:val="0000FF"/>
+          <w:lang w:val="en-US"/>
+        </w:rPr>
+        <w:t xml:space="preserve">body </w:t>
+      </w:r>
+      <w:r>
+        <w:rPr>
+          <w:color w:val="000000"/>
+          <w:lang w:val="en-US"/>
+        </w:rPr>
+        <w:t>%}</w:t>
+      </w:r>
+      <w:r>
+        <w:rPr>
+          <w:color w:val="000000"/>
+          <w:lang w:val="en-US"/>
+        </w:rPr>
+        <w:br/>
+        <w:t xml:space="preserve">    </w:t>
+      </w:r>
+      <w:r>
+        <w:rPr>
+          <w:color w:val="000000"/>
+          <w:shd w:val="clear" w:color="auto" w:fill="EFEFEF"/>
+          <w:lang w:val="en-US"/>
+        </w:rPr>
+        <w:t>&lt;</w:t>
+      </w:r>
+      <w:r>
+        <w:rPr>
+          <w:b/>
+          <w:bCs/>
+          <w:color w:val="000080"/>
+          <w:shd w:val="clear" w:color="auto" w:fill="EFEFEF"/>
+          <w:lang w:val="en-US"/>
+        </w:rPr>
+        <w:t>style</w:t>
+      </w:r>
+      <w:r>
+        <w:rPr>
+          <w:color w:val="000000"/>
+          <w:shd w:val="clear" w:color="auto" w:fill="EFEFEF"/>
+          <w:lang w:val="en-US"/>
+        </w:rPr>
+        <w:t>&gt;</w:t>
+      </w:r>
+      <w:r>
+        <w:rPr>
+          <w:color w:val="000000"/>
+          <w:lang w:val="en-US"/>
+        </w:rPr>
+        <w:br/>
+        <w:t xml:space="preserve">        </w:t>
+      </w:r>
+      <w:r>
+        <w:rPr>
+          <w:b/>
+          <w:bCs/>
+          <w:color w:val="000080"/>
+          <w:lang w:val="en-US"/>
+        </w:rPr>
+        <w:t xml:space="preserve">body </w:t>
+      </w:r>
+      <w:r>
+        <w:rPr>
+          <w:color w:val="000000"/>
+          <w:lang w:val="en-US"/>
+        </w:rPr>
+        <w:t>{</w:t>
+      </w:r>
+      <w:r>
+        <w:rPr>
+          <w:b/>
+          <w:bCs/>
+          <w:color w:val="0000FF"/>
+          <w:lang w:val="en-US"/>
+        </w:rPr>
+        <w:t>background-color</w:t>
+      </w:r>
+      <w:r>
+        <w:rPr>
+          <w:color w:val="000000"/>
+          <w:lang w:val="en-US"/>
+        </w:rPr>
+        <w:t xml:space="preserve">: </w:t>
       </w:r>
       <w:r>
         <w:rPr>
@@ -3705,60 +4342,314 @@
           <w:color w:val="008000"/>
           <w:lang w:val="en-US"/>
         </w:rPr>
-        <w:t xml:space="preserve">'base.html' </w:t>
-      </w:r>
-      <w:r>
-        <w:rPr>
-          <w:color w:val="000000"/>
-          <w:lang w:val="en-US"/>
-        </w:rPr>
-        <w:t>%}</w:t>
-      </w:r>
-      <w:r>
-        <w:rPr>
-          <w:color w:val="000000"/>
-          <w:lang w:val="en-US"/>
-        </w:rPr>
-        <w:br/>
-        <w:t xml:space="preserve">{% </w:t>
-      </w:r>
-      <w:r>
-        <w:rPr>
-          <w:b/>
-          <w:bCs/>
-          <w:color w:val="000080"/>
-          <w:lang w:val="en-US"/>
-        </w:rPr>
-        <w:t xml:space="preserve">block </w:t>
-      </w:r>
-      <w:r>
-        <w:rPr>
-          <w:b/>
-          <w:bCs/>
-          <w:color w:val="0000FF"/>
-          <w:lang w:val="en-US"/>
-        </w:rPr>
-        <w:t xml:space="preserve">title </w:t>
-      </w:r>
-      <w:r>
-        <w:rPr>
-          <w:color w:val="000000"/>
-          <w:lang w:val="en-US"/>
-        </w:rPr>
-        <w:t>%}3</w:t>
-      </w:r>
-      <w:r>
-        <w:rPr>
-          <w:color w:val="000000"/>
-        </w:rPr>
-        <w:t>аказ</w:t>
-      </w:r>
-      <w:r>
-        <w:rPr>
-          <w:color w:val="000000"/>
-          <w:lang w:val="en-US"/>
-        </w:rPr>
-        <w:t xml:space="preserve"> № {{ </w:t>
+        <w:t>bisque</w:t>
+      </w:r>
+      <w:r>
+        <w:rPr>
+          <w:color w:val="000000"/>
+          <w:lang w:val="en-US"/>
+        </w:rPr>
+        <w:t>;</w:t>
+      </w:r>
+      <w:r>
+        <w:rPr>
+          <w:color w:val="000000"/>
+          <w:lang w:val="en-US"/>
+        </w:rPr>
+        <w:br/>
+        <w:t xml:space="preserve">        }</w:t>
+      </w:r>
+      <w:r>
+        <w:rPr>
+          <w:color w:val="000000"/>
+          <w:lang w:val="en-US"/>
+        </w:rPr>
+        <w:br/>
+        <w:t xml:space="preserve">    </w:t>
+      </w:r>
+      <w:r>
+        <w:rPr>
+          <w:color w:val="000000"/>
+          <w:shd w:val="clear" w:color="auto" w:fill="EFEFEF"/>
+          <w:lang w:val="en-US"/>
+        </w:rPr>
+        <w:t>&lt;/</w:t>
+      </w:r>
+      <w:r>
+        <w:rPr>
+          <w:b/>
+          <w:bCs/>
+          <w:color w:val="000080"/>
+          <w:shd w:val="clear" w:color="auto" w:fill="EFEFEF"/>
+          <w:lang w:val="en-US"/>
+        </w:rPr>
+        <w:t>style</w:t>
+      </w:r>
+      <w:r>
+        <w:rPr>
+          <w:color w:val="000000"/>
+          <w:shd w:val="clear" w:color="auto" w:fill="EFEFEF"/>
+          <w:lang w:val="en-US"/>
+        </w:rPr>
+        <w:t>&gt;</w:t>
+      </w:r>
+      <w:r>
+        <w:rPr>
+          <w:color w:val="000000"/>
+          <w:lang w:val="en-US"/>
+        </w:rPr>
+        <w:br/>
+        <w:t xml:space="preserve">    </w:t>
+      </w:r>
+      <w:r>
+        <w:rPr>
+          <w:color w:val="000000"/>
+          <w:shd w:val="clear" w:color="auto" w:fill="EFEFEF"/>
+          <w:lang w:val="en-US"/>
+        </w:rPr>
+        <w:t>&lt;</w:t>
+      </w:r>
+      <w:r>
+        <w:rPr>
+          <w:b/>
+          <w:bCs/>
+          <w:color w:val="000080"/>
+          <w:shd w:val="clear" w:color="auto" w:fill="EFEFEF"/>
+          <w:lang w:val="en-US"/>
+        </w:rPr>
+        <w:t xml:space="preserve">div </w:t>
+      </w:r>
+      <w:r>
+        <w:rPr>
+          <w:b/>
+          <w:bCs/>
+          <w:color w:val="0000FF"/>
+          <w:shd w:val="clear" w:color="auto" w:fill="EFEFEF"/>
+          <w:lang w:val="en-US"/>
+        </w:rPr>
+        <w:t>class=</w:t>
+      </w:r>
+      <w:r>
+        <w:rPr>
+          <w:b/>
+          <w:bCs/>
+          <w:color w:val="008000"/>
+          <w:shd w:val="clear" w:color="auto" w:fill="EFEFEF"/>
+          <w:lang w:val="en-US"/>
+        </w:rPr>
+        <w:t>"text-center"</w:t>
+      </w:r>
+      <w:r>
+        <w:rPr>
+          <w:color w:val="000000"/>
+          <w:shd w:val="clear" w:color="auto" w:fill="EFEFEF"/>
+          <w:lang w:val="en-US"/>
+        </w:rPr>
+        <w:t>&gt;</w:t>
+      </w:r>
+      <w:r>
+        <w:rPr>
+          <w:color w:val="000000"/>
+          <w:lang w:val="en-US"/>
+        </w:rPr>
+        <w:br/>
+        <w:t xml:space="preserve">    </w:t>
+      </w:r>
+      <w:r>
+        <w:rPr>
+          <w:color w:val="000000"/>
+          <w:shd w:val="clear" w:color="auto" w:fill="EFEFEF"/>
+          <w:lang w:val="en-US"/>
+        </w:rPr>
+        <w:t>&lt;</w:t>
+      </w:r>
+      <w:r>
+        <w:rPr>
+          <w:b/>
+          <w:bCs/>
+          <w:color w:val="000080"/>
+          <w:shd w:val="clear" w:color="auto" w:fill="EFEFEF"/>
+          <w:lang w:val="en-US"/>
+        </w:rPr>
+        <w:t xml:space="preserve">p </w:t>
+      </w:r>
+      <w:r>
+        <w:rPr>
+          <w:b/>
+          <w:bCs/>
+          <w:color w:val="0000FF"/>
+          <w:shd w:val="clear" w:color="auto" w:fill="EFEFEF"/>
+          <w:lang w:val="en-US"/>
+        </w:rPr>
+        <w:t xml:space="preserve">class= </w:t>
+      </w:r>
+      <w:r>
+        <w:rPr>
+          <w:b/>
+          <w:bCs/>
+          <w:color w:val="008000"/>
+          <w:shd w:val="clear" w:color="auto" w:fill="EFEFEF"/>
+          <w:lang w:val="en-US"/>
+        </w:rPr>
+        <w:t>"</w:t>
+      </w:r>
+      <w:proofErr w:type="spellStart"/>
+      <w:r>
+        <w:rPr>
+          <w:b/>
+          <w:bCs/>
+          <w:color w:val="008000"/>
+          <w:shd w:val="clear" w:color="auto" w:fill="EFEFEF"/>
+          <w:lang w:val="en-US"/>
+        </w:rPr>
+        <w:t>bg</w:t>
+      </w:r>
+      <w:proofErr w:type="spellEnd"/>
+      <w:r>
+        <w:rPr>
+          <w:b/>
+          <w:bCs/>
+          <w:color w:val="008000"/>
+          <w:shd w:val="clear" w:color="auto" w:fill="EFEFEF"/>
+          <w:lang w:val="en-US"/>
+        </w:rPr>
+        <w:t xml:space="preserve">-primary" </w:t>
+      </w:r>
+      <w:r>
+        <w:rPr>
+          <w:b/>
+          <w:bCs/>
+          <w:color w:val="0000FF"/>
+          <w:shd w:val="clear" w:color="auto" w:fill="EFEFEF"/>
+          <w:lang w:val="en-US"/>
+        </w:rPr>
+        <w:t>style=</w:t>
+      </w:r>
+      <w:r>
+        <w:rPr>
+          <w:b/>
+          <w:bCs/>
+          <w:color w:val="008000"/>
+          <w:shd w:val="clear" w:color="auto" w:fill="EFEFEF"/>
+          <w:lang w:val="en-US"/>
+        </w:rPr>
+        <w:t>"</w:t>
+      </w:r>
+      <w:r>
+        <w:rPr>
+          <w:b/>
+          <w:bCs/>
+          <w:color w:val="0000FF"/>
+          <w:lang w:val="en-US"/>
+        </w:rPr>
+        <w:t>font-size</w:t>
+      </w:r>
+      <w:r>
+        <w:rPr>
+          <w:color w:val="000000"/>
+          <w:lang w:val="en-US"/>
+        </w:rPr>
+        <w:t>:</w:t>
+      </w:r>
+      <w:r>
+        <w:rPr>
+          <w:color w:val="0000FF"/>
+          <w:lang w:val="en-US"/>
+        </w:rPr>
+        <w:t>50</w:t>
+      </w:r>
+      <w:r>
+        <w:rPr>
+          <w:b/>
+          <w:bCs/>
+          <w:color w:val="008000"/>
+          <w:lang w:val="en-US"/>
+        </w:rPr>
+        <w:t>px</w:t>
+      </w:r>
+      <w:r>
+        <w:rPr>
+          <w:color w:val="000000"/>
+          <w:lang w:val="en-US"/>
+        </w:rPr>
+        <w:t>;</w:t>
+      </w:r>
+      <w:r>
+        <w:rPr>
+          <w:b/>
+          <w:bCs/>
+          <w:color w:val="0000FF"/>
+          <w:lang w:val="en-US"/>
+        </w:rPr>
+        <w:t>background-color</w:t>
+      </w:r>
+      <w:r>
+        <w:rPr>
+          <w:color w:val="000000"/>
+          <w:lang w:val="en-US"/>
+        </w:rPr>
+        <w:t xml:space="preserve">: </w:t>
+      </w:r>
+      <w:r>
+        <w:rPr>
+          <w:b/>
+          <w:bCs/>
+          <w:color w:val="008000"/>
+          <w:lang w:val="en-US"/>
+        </w:rPr>
+        <w:t>coral</w:t>
+      </w:r>
+      <w:r>
+        <w:rPr>
+          <w:b/>
+          <w:bCs/>
+          <w:color w:val="008000"/>
+          <w:shd w:val="clear" w:color="auto" w:fill="EFEFEF"/>
+          <w:lang w:val="en-US"/>
+        </w:rPr>
+        <w:t>"</w:t>
+      </w:r>
+      <w:r>
+        <w:rPr>
+          <w:color w:val="000000"/>
+          <w:shd w:val="clear" w:color="auto" w:fill="EFEFEF"/>
+          <w:lang w:val="en-US"/>
+        </w:rPr>
+        <w:t>&gt;</w:t>
+      </w:r>
+      <w:r>
+        <w:rPr>
+          <w:color w:val="000000"/>
+          <w:lang w:val="en-US"/>
+        </w:rPr>
+        <w:br/>
+        <w:t xml:space="preserve">        </w:t>
+      </w:r>
+      <w:r>
+        <w:rPr>
+          <w:color w:val="000000"/>
+        </w:rPr>
+        <w:t>Страница</w:t>
+      </w:r>
+      <w:r>
+        <w:rPr>
+          <w:color w:val="000000"/>
+          <w:lang w:val="en-US"/>
+        </w:rPr>
+        <w:t xml:space="preserve"> </w:t>
+      </w:r>
+      <w:r>
+        <w:rPr>
+          <w:color w:val="000000"/>
+        </w:rPr>
+        <w:t>заказа</w:t>
+      </w:r>
+      <w:r>
+        <w:rPr>
+          <w:color w:val="000000"/>
+          <w:lang w:val="en-US"/>
+        </w:rPr>
+        <w:t xml:space="preserve"> №{{ </w:t>
       </w:r>
       <w:r>
         <w:rPr>
@@ -3790,56 +4681,7 @@
           <w:color w:val="000000"/>
           <w:lang w:val="en-US"/>
         </w:rPr>
-        <w:t xml:space="preserve">}}{% </w:t>
-      </w:r>
-      <w:r>
-        <w:rPr>
-          <w:b/>
-          <w:bCs/>
-          <w:color w:val="000080"/>
-          <w:lang w:val="en-US"/>
-        </w:rPr>
-        <w:t xml:space="preserve">endblock </w:t>
-      </w:r>
-      <w:r>
-        <w:rPr>
-          <w:color w:val="000000"/>
-          <w:lang w:val="en-US"/>
-        </w:rPr>
-        <w:t>%}</w:t>
-      </w:r>
-      <w:r>
-        <w:rPr>
-          <w:color w:val="000000"/>
-          <w:lang w:val="en-US"/>
-        </w:rPr>
-        <w:br/>
-        <w:t xml:space="preserve">{% </w:t>
-      </w:r>
-      <w:r>
-        <w:rPr>
-          <w:b/>
-          <w:bCs/>
-          <w:color w:val="000080"/>
-          <w:lang w:val="en-US"/>
-        </w:rPr>
-        <w:t xml:space="preserve">block </w:t>
-      </w:r>
-      <w:r>
-        <w:rPr>
-          <w:b/>
-          <w:bCs/>
-          <w:color w:val="0000FF"/>
-          <w:lang w:val="en-US"/>
-        </w:rPr>
-        <w:t xml:space="preserve">body </w:t>
-      </w:r>
-      <w:r>
-        <w:rPr>
-          <w:color w:val="000000"/>
-          <w:lang w:val="en-US"/>
-        </w:rPr>
-        <w:t>%}</w:t>
+        <w:t>}}</w:t>
       </w:r>
       <w:r>
         <w:rPr>
@@ -3855,6 +4697,74 @@
           <w:shd w:val="clear" w:color="auto" w:fill="EFEFEF"/>
           <w:lang w:val="en-US"/>
         </w:rPr>
+        <w:t>&lt;/</w:t>
+      </w:r>
+      <w:r>
+        <w:rPr>
+          <w:b/>
+          <w:bCs/>
+          <w:color w:val="000080"/>
+          <w:shd w:val="clear" w:color="auto" w:fill="EFEFEF"/>
+          <w:lang w:val="en-US"/>
+        </w:rPr>
+        <w:t>p</w:t>
+      </w:r>
+      <w:r>
+        <w:rPr>
+          <w:color w:val="000000"/>
+          <w:shd w:val="clear" w:color="auto" w:fill="EFEFEF"/>
+          <w:lang w:val="en-US"/>
+        </w:rPr>
+        <w:t>&gt;</w:t>
+      </w:r>
+      <w:r>
+        <w:rPr>
+          <w:color w:val="000000"/>
+          <w:lang w:val="en-US"/>
+        </w:rPr>
+        <w:br/>
+        <w:t xml:space="preserve">    </w:t>
+      </w:r>
+      <w:r>
+        <w:rPr>
+          <w:color w:val="000000"/>
+          <w:shd w:val="clear" w:color="auto" w:fill="EFEFEF"/>
+          <w:lang w:val="en-US"/>
+        </w:rPr>
+        <w:t>&lt;/</w:t>
+      </w:r>
+      <w:r>
+        <w:rPr>
+          <w:b/>
+          <w:bCs/>
+          <w:color w:val="000080"/>
+          <w:shd w:val="clear" w:color="auto" w:fill="EFEFEF"/>
+          <w:lang w:val="en-US"/>
+        </w:rPr>
+        <w:t>div</w:t>
+      </w:r>
+      <w:r>
+        <w:rPr>
+          <w:color w:val="000000"/>
+          <w:shd w:val="clear" w:color="auto" w:fill="EFEFEF"/>
+          <w:lang w:val="en-US"/>
+        </w:rPr>
+        <w:t>&gt;</w:t>
+      </w:r>
+      <w:r>
+        <w:rPr>
+          <w:color w:val="000000"/>
+          <w:lang w:val="en-US"/>
+        </w:rPr>
+        <w:br/>
+        <w:t xml:space="preserve">     </w:t>
+      </w:r>
+      <w:r>
+        <w:rPr>
+          <w:color w:val="000000"/>
+          <w:shd w:val="clear" w:color="auto" w:fill="EFEFEF"/>
+          <w:lang w:val="en-US"/>
+        </w:rPr>
         <w:t>&lt;</w:t>
       </w:r>
       <w:r>
@@ -3865,7 +4775,89 @@
           <w:shd w:val="clear" w:color="auto" w:fill="EFEFEF"/>
           <w:lang w:val="en-US"/>
         </w:rPr>
-        <w:t>style</w:t>
+        <w:t xml:space="preserve">div </w:t>
+      </w:r>
+      <w:r>
+        <w:rPr>
+          <w:b/>
+          <w:bCs/>
+          <w:color w:val="0000FF"/>
+          <w:shd w:val="clear" w:color="auto" w:fill="EFEFEF"/>
+          <w:lang w:val="en-US"/>
+        </w:rPr>
+        <w:t>class=</w:t>
+      </w:r>
+      <w:r>
+        <w:rPr>
+          <w:b/>
+          <w:bCs/>
+          <w:color w:val="008000"/>
+          <w:shd w:val="clear" w:color="auto" w:fill="EFEFEF"/>
+          <w:lang w:val="en-US"/>
+        </w:rPr>
+        <w:t xml:space="preserve">"text-info" </w:t>
+      </w:r>
+      <w:r>
+        <w:rPr>
+          <w:b/>
+          <w:bCs/>
+          <w:color w:val="0000FF"/>
+          <w:shd w:val="clear" w:color="auto" w:fill="EFEFEF"/>
+          <w:lang w:val="en-US"/>
+        </w:rPr>
+        <w:t>style=</w:t>
+      </w:r>
+      <w:r>
+        <w:rPr>
+          <w:b/>
+          <w:bCs/>
+          <w:color w:val="008000"/>
+          <w:shd w:val="clear" w:color="auto" w:fill="EFEFEF"/>
+          <w:lang w:val="en-US"/>
+        </w:rPr>
+        <w:t>"</w:t>
+      </w:r>
+      <w:r>
+        <w:rPr>
+          <w:b/>
+          <w:bCs/>
+          <w:color w:val="0000FF"/>
+          <w:lang w:val="en-US"/>
+        </w:rPr>
+        <w:t>font-size</w:t>
+      </w:r>
+      <w:r>
+        <w:rPr>
+          <w:color w:val="000000"/>
+          <w:lang w:val="en-US"/>
+        </w:rPr>
+        <w:t xml:space="preserve">: </w:t>
+      </w:r>
+      <w:r>
+        <w:rPr>
+          <w:color w:val="0000FF"/>
+          <w:lang w:val="en-US"/>
+        </w:rPr>
+        <w:t>35</w:t>
+      </w:r>
+      <w:r>
+        <w:rPr>
+          <w:b/>
+          <w:bCs/>
+          <w:color w:val="008000"/>
+          <w:lang w:val="en-US"/>
+        </w:rPr>
+        <w:t>px</w:t>
+      </w:r>
+      <w:r>
+        <w:rPr>
+          <w:b/>
+          <w:bCs/>
+          <w:color w:val="008000"/>
+          <w:shd w:val="clear" w:color="auto" w:fill="EFEFEF"/>
+          <w:lang w:val="en-US"/>
+        </w:rPr>
+        <w:t>"</w:t>
       </w:r>
       <w:r>
         <w:rPr>
@@ -3881,63 +4873,78 @@
           <w:lang w:val="en-US"/>
         </w:rPr>
         <w:br/>
-        <w:t xml:space="preserve">        </w:t>
-      </w:r>
-      <w:r>
-        <w:rPr>
-          <w:b/>
-          <w:bCs/>
-          <w:color w:val="000080"/>
-          <w:lang w:val="en-US"/>
-        </w:rPr>
-        <w:t xml:space="preserve">body </w:t>
-      </w:r>
-      <w:r>
-        <w:rPr>
-          <w:color w:val="000000"/>
-          <w:lang w:val="en-US"/>
-        </w:rPr>
-        <w:t>{</w:t>
-      </w:r>
-      <w:r>
-        <w:rPr>
-          <w:b/>
-          <w:bCs/>
-          <w:color w:val="0000FF"/>
-          <w:lang w:val="en-US"/>
-        </w:rPr>
-        <w:t>background-color</w:t>
-      </w:r>
-      <w:r>
-        <w:rPr>
-          <w:color w:val="000000"/>
-          <w:lang w:val="en-US"/>
-        </w:rPr>
-        <w:t xml:space="preserve">: </w:t>
-      </w:r>
-      <w:r>
-        <w:rPr>
-          <w:b/>
-          <w:bCs/>
-          <w:color w:val="008000"/>
-          <w:lang w:val="en-US"/>
-        </w:rPr>
-        <w:t>bisque</w:t>
-      </w:r>
-      <w:r>
-        <w:rPr>
-          <w:color w:val="000000"/>
-          <w:lang w:val="en-US"/>
-        </w:rPr>
-        <w:t>;</w:t>
-      </w:r>
-      <w:r>
-        <w:rPr>
-          <w:color w:val="000000"/>
-          <w:lang w:val="en-US"/>
-        </w:rPr>
-        <w:br/>
-        <w:t xml:space="preserve">        }</w:t>
+        <w:t xml:space="preserve">     </w:t>
+      </w:r>
+      <w:r>
+        <w:rPr>
+          <w:color w:val="000000"/>
+        </w:rPr>
+        <w:t>Информация</w:t>
+      </w:r>
+      <w:r>
+        <w:rPr>
+          <w:color w:val="000000"/>
+          <w:lang w:val="en-US"/>
+        </w:rPr>
+        <w:t xml:space="preserve"> </w:t>
+      </w:r>
+      <w:r>
+        <w:rPr>
+          <w:color w:val="000000"/>
+        </w:rPr>
+        <w:t>о</w:t>
+      </w:r>
+      <w:r>
+        <w:rPr>
+          <w:color w:val="000000"/>
+          <w:lang w:val="en-US"/>
+        </w:rPr>
+        <w:t xml:space="preserve"> </w:t>
+      </w:r>
+      <w:r>
+        <w:rPr>
+          <w:color w:val="000000"/>
+        </w:rPr>
+        <w:t>заказе</w:t>
+      </w:r>
+      <w:r>
+        <w:rPr>
+          <w:color w:val="000000"/>
+          <w:lang w:val="en-US"/>
+        </w:rPr>
+        <w:t xml:space="preserve"> №{{ </w:t>
+      </w:r>
+      <w:r>
+        <w:rPr>
+          <w:b/>
+          <w:bCs/>
+          <w:color w:val="0000FF"/>
+          <w:lang w:val="en-US"/>
+        </w:rPr>
+        <w:t>order</w:t>
+      </w:r>
+      <w:r>
+        <w:rPr>
+          <w:color w:val="000000"/>
+          <w:lang w:val="en-US"/>
+        </w:rPr>
+        <w:t>.</w:t>
+      </w:r>
+      <w:r>
+        <w:rPr>
+          <w:b/>
+          <w:bCs/>
+          <w:color w:val="0000FF"/>
+          <w:lang w:val="en-US"/>
+        </w:rPr>
+        <w:t xml:space="preserve">id </w:t>
+      </w:r>
+      <w:r>
+        <w:rPr>
+          <w:color w:val="000000"/>
+          <w:lang w:val="en-US"/>
+        </w:rPr>
+        <w:t>}}</w:t>
       </w:r>
       <w:r>
         <w:rPr>
@@ -3963,7 +4970,7 @@
           <w:shd w:val="clear" w:color="auto" w:fill="EFEFEF"/>
           <w:lang w:val="en-US"/>
         </w:rPr>
-        <w:t>style</w:t>
+        <w:t>div</w:t>
       </w:r>
       <w:r>
         <w:rPr>
@@ -3979,581 +4986,27 @@
           <w:lang w:val="en-US"/>
         </w:rPr>
         <w:br/>
-        <w:t xml:space="preserve">    </w:t>
-      </w:r>
-      <w:r>
-        <w:rPr>
-          <w:color w:val="000000"/>
-          <w:shd w:val="clear" w:color="auto" w:fill="EFEFEF"/>
-          <w:lang w:val="en-US"/>
-        </w:rPr>
-        <w:t>&lt;</w:t>
-      </w:r>
-      <w:r>
-        <w:rPr>
-          <w:b/>
-          <w:bCs/>
-          <w:color w:val="000080"/>
-          <w:shd w:val="clear" w:color="auto" w:fill="EFEFEF"/>
-          <w:lang w:val="en-US"/>
-        </w:rPr>
-        <w:t xml:space="preserve">div </w:t>
-      </w:r>
-      <w:r>
-        <w:rPr>
-          <w:b/>
-          <w:bCs/>
-          <w:color w:val="0000FF"/>
-          <w:shd w:val="clear" w:color="auto" w:fill="EFEFEF"/>
-          <w:lang w:val="en-US"/>
-        </w:rPr>
-        <w:t>class=</w:t>
-      </w:r>
-      <w:r>
-        <w:rPr>
-          <w:b/>
-          <w:bCs/>
-          <w:color w:val="008000"/>
-          <w:shd w:val="clear" w:color="auto" w:fill="EFEFEF"/>
-          <w:lang w:val="en-US"/>
-        </w:rPr>
-        <w:t>"text-center"</w:t>
-      </w:r>
-      <w:r>
-        <w:rPr>
-          <w:color w:val="000000"/>
-          <w:shd w:val="clear" w:color="auto" w:fill="EFEFEF"/>
-          <w:lang w:val="en-US"/>
-        </w:rPr>
-        <w:t>&gt;</w:t>
-      </w:r>
-      <w:r>
-        <w:rPr>
-          <w:color w:val="000000"/>
-          <w:lang w:val="en-US"/>
-        </w:rPr>
-        <w:br/>
-        <w:t xml:space="preserve">    </w:t>
-      </w:r>
-      <w:r>
-        <w:rPr>
-          <w:color w:val="000000"/>
-          <w:shd w:val="clear" w:color="auto" w:fill="EFEFEF"/>
-          <w:lang w:val="en-US"/>
-        </w:rPr>
-        <w:t>&lt;</w:t>
-      </w:r>
-      <w:r>
-        <w:rPr>
-          <w:b/>
-          <w:bCs/>
-          <w:color w:val="000080"/>
-          <w:shd w:val="clear" w:color="auto" w:fill="EFEFEF"/>
-          <w:lang w:val="en-US"/>
-        </w:rPr>
-        <w:t xml:space="preserve">p </w:t>
-      </w:r>
-      <w:r>
-        <w:rPr>
-          <w:b/>
-          <w:bCs/>
-          <w:color w:val="0000FF"/>
-          <w:shd w:val="clear" w:color="auto" w:fill="EFEFEF"/>
-          <w:lang w:val="en-US"/>
-        </w:rPr>
-        <w:t xml:space="preserve">class= </w:t>
-      </w:r>
-      <w:r>
-        <w:rPr>
-          <w:b/>
-          <w:bCs/>
-          <w:color w:val="008000"/>
-          <w:shd w:val="clear" w:color="auto" w:fill="EFEFEF"/>
-          <w:lang w:val="en-US"/>
-        </w:rPr>
-        <w:t xml:space="preserve">"bg-primary" </w:t>
-      </w:r>
-      <w:r>
-        <w:rPr>
-          <w:b/>
-          <w:bCs/>
-          <w:color w:val="0000FF"/>
-          <w:shd w:val="clear" w:color="auto" w:fill="EFEFEF"/>
-          <w:lang w:val="en-US"/>
-        </w:rPr>
-        <w:t>style=</w:t>
-      </w:r>
-      <w:r>
-        <w:rPr>
-          <w:b/>
-          <w:bCs/>
-          <w:color w:val="008000"/>
-          <w:shd w:val="clear" w:color="auto" w:fill="EFEFEF"/>
-          <w:lang w:val="en-US"/>
-        </w:rPr>
-        <w:t>"</w:t>
-      </w:r>
-      <w:r>
-        <w:rPr>
-          <w:b/>
-          <w:bCs/>
-          <w:color w:val="0000FF"/>
-          <w:lang w:val="en-US"/>
-        </w:rPr>
-        <w:t>font-size</w:t>
-      </w:r>
-      <w:r>
-        <w:rPr>
-          <w:color w:val="000000"/>
-          <w:lang w:val="en-US"/>
-        </w:rPr>
-        <w:t>:</w:t>
-      </w:r>
-      <w:r>
-        <w:rPr>
-          <w:color w:val="0000FF"/>
-          <w:lang w:val="en-US"/>
-        </w:rPr>
-        <w:t>50</w:t>
-      </w:r>
-      <w:r>
-        <w:rPr>
-          <w:b/>
-          <w:bCs/>
-          <w:color w:val="008000"/>
-          <w:lang w:val="en-US"/>
-        </w:rPr>
-        <w:t>px</w:t>
-      </w:r>
-      <w:r>
-        <w:rPr>
-          <w:color w:val="000000"/>
-          <w:lang w:val="en-US"/>
-        </w:rPr>
-        <w:t>;</w:t>
-      </w:r>
-      <w:r>
-        <w:rPr>
-          <w:b/>
-          <w:bCs/>
-          <w:color w:val="0000FF"/>
-          <w:lang w:val="en-US"/>
-        </w:rPr>
-        <w:t>background-color</w:t>
-      </w:r>
-      <w:r>
-        <w:rPr>
-          <w:color w:val="000000"/>
-          <w:lang w:val="en-US"/>
-        </w:rPr>
-        <w:t xml:space="preserve">: </w:t>
-      </w:r>
-      <w:r>
-        <w:rPr>
-          <w:b/>
-          <w:bCs/>
-          <w:color w:val="008000"/>
-          <w:lang w:val="en-US"/>
-        </w:rPr>
-        <w:t>coral</w:t>
-      </w:r>
-      <w:r>
-        <w:rPr>
-          <w:b/>
-          <w:bCs/>
-          <w:color w:val="008000"/>
-          <w:shd w:val="clear" w:color="auto" w:fill="EFEFEF"/>
-          <w:lang w:val="en-US"/>
-        </w:rPr>
-        <w:t>"</w:t>
-      </w:r>
-      <w:r>
-        <w:rPr>
-          <w:color w:val="000000"/>
-          <w:shd w:val="clear" w:color="auto" w:fill="EFEFEF"/>
-          <w:lang w:val="en-US"/>
-        </w:rPr>
-        <w:t>&gt;</w:t>
-      </w:r>
-      <w:r>
-        <w:rPr>
-          <w:color w:val="000000"/>
-          <w:lang w:val="en-US"/>
-        </w:rPr>
-        <w:br/>
-        <w:t xml:space="preserve">        </w:t>
-      </w:r>
-      <w:r>
-        <w:rPr>
-          <w:color w:val="000000"/>
-        </w:rPr>
-        <w:t>Страница</w:t>
-      </w:r>
-      <w:r>
-        <w:rPr>
-          <w:color w:val="000000"/>
+        <w:t xml:space="preserve">    {% </w:t>
+      </w:r>
+      <w:proofErr w:type="spellStart"/>
+      <w:r>
+        <w:rPr>
+          <w:b/>
+          <w:bCs/>
+          <w:color w:val="000080"/>
+          <w:lang w:val="en-US"/>
+        </w:rPr>
+        <w:t>endblock</w:t>
+      </w:r>
+      <w:proofErr w:type="spellEnd"/>
+      <w:r>
+        <w:rPr>
+          <w:b/>
+          <w:bCs/>
+          <w:color w:val="000080"/>
           <w:lang w:val="en-US"/>
         </w:rPr>
         <w:t xml:space="preserve"> </w:t>
-      </w:r>
-      <w:r>
-        <w:rPr>
-          <w:color w:val="000000"/>
-        </w:rPr>
-        <w:t>заказа</w:t>
-      </w:r>
-      <w:r>
-        <w:rPr>
-          <w:color w:val="000000"/>
-          <w:lang w:val="en-US"/>
-        </w:rPr>
-        <w:t xml:space="preserve"> №{{ </w:t>
-      </w:r>
-      <w:r>
-        <w:rPr>
-          <w:b/>
-          <w:bCs/>
-          <w:color w:val="0000FF"/>
-          <w:lang w:val="en-US"/>
-        </w:rPr>
-        <w:t>order</w:t>
-      </w:r>
-      <w:r>
-        <w:rPr>
-          <w:color w:val="000000"/>
-          <w:lang w:val="en-US"/>
-        </w:rPr>
-        <w:t>.</w:t>
-      </w:r>
-      <w:r>
-        <w:rPr>
-          <w:b/>
-          <w:bCs/>
-          <w:color w:val="0000FF"/>
-          <w:lang w:val="en-US"/>
-        </w:rPr>
-        <w:t xml:space="preserve">id </w:t>
-      </w:r>
-      <w:r>
-        <w:rPr>
-          <w:color w:val="000000"/>
-          <w:lang w:val="en-US"/>
-        </w:rPr>
-        <w:t>}}</w:t>
-      </w:r>
-      <w:r>
-        <w:rPr>
-          <w:color w:val="000000"/>
-          <w:lang w:val="en-US"/>
-        </w:rPr>
-        <w:br/>
-        <w:t xml:space="preserve">    </w:t>
-      </w:r>
-      <w:r>
-        <w:rPr>
-          <w:color w:val="000000"/>
-          <w:shd w:val="clear" w:color="auto" w:fill="EFEFEF"/>
-          <w:lang w:val="en-US"/>
-        </w:rPr>
-        <w:t>&lt;/</w:t>
-      </w:r>
-      <w:r>
-        <w:rPr>
-          <w:b/>
-          <w:bCs/>
-          <w:color w:val="000080"/>
-          <w:shd w:val="clear" w:color="auto" w:fill="EFEFEF"/>
-          <w:lang w:val="en-US"/>
-        </w:rPr>
-        <w:t>p</w:t>
-      </w:r>
-      <w:r>
-        <w:rPr>
-          <w:color w:val="000000"/>
-          <w:shd w:val="clear" w:color="auto" w:fill="EFEFEF"/>
-          <w:lang w:val="en-US"/>
-        </w:rPr>
-        <w:t>&gt;</w:t>
-      </w:r>
-      <w:r>
-        <w:rPr>
-          <w:color w:val="000000"/>
-          <w:lang w:val="en-US"/>
-        </w:rPr>
-        <w:br/>
-        <w:t xml:space="preserve">    </w:t>
-      </w:r>
-      <w:r>
-        <w:rPr>
-          <w:color w:val="000000"/>
-          <w:shd w:val="clear" w:color="auto" w:fill="EFEFEF"/>
-          <w:lang w:val="en-US"/>
-        </w:rPr>
-        <w:t>&lt;/</w:t>
-      </w:r>
-      <w:r>
-        <w:rPr>
-          <w:b/>
-          <w:bCs/>
-          <w:color w:val="000080"/>
-          <w:shd w:val="clear" w:color="auto" w:fill="EFEFEF"/>
-          <w:lang w:val="en-US"/>
-        </w:rPr>
-        <w:t>div</w:t>
-      </w:r>
-      <w:r>
-        <w:rPr>
-          <w:color w:val="000000"/>
-          <w:shd w:val="clear" w:color="auto" w:fill="EFEFEF"/>
-          <w:lang w:val="en-US"/>
-        </w:rPr>
-        <w:t>&gt;</w:t>
-      </w:r>
-      <w:r>
-        <w:rPr>
-          <w:color w:val="000000"/>
-          <w:lang w:val="en-US"/>
-        </w:rPr>
-        <w:br/>
-        <w:t xml:space="preserve">     </w:t>
-      </w:r>
-      <w:r>
-        <w:rPr>
-          <w:color w:val="000000"/>
-          <w:shd w:val="clear" w:color="auto" w:fill="EFEFEF"/>
-          <w:lang w:val="en-US"/>
-        </w:rPr>
-        <w:t>&lt;</w:t>
-      </w:r>
-      <w:r>
-        <w:rPr>
-          <w:b/>
-          <w:bCs/>
-          <w:color w:val="000080"/>
-          <w:shd w:val="clear" w:color="auto" w:fill="EFEFEF"/>
-          <w:lang w:val="en-US"/>
-        </w:rPr>
-        <w:t xml:space="preserve">div </w:t>
-      </w:r>
-      <w:r>
-        <w:rPr>
-          <w:b/>
-          <w:bCs/>
-          <w:color w:val="0000FF"/>
-          <w:shd w:val="clear" w:color="auto" w:fill="EFEFEF"/>
-          <w:lang w:val="en-US"/>
-        </w:rPr>
-        <w:t>class=</w:t>
-      </w:r>
-      <w:r>
-        <w:rPr>
-          <w:b/>
-          <w:bCs/>
-          <w:color w:val="008000"/>
-          <w:shd w:val="clear" w:color="auto" w:fill="EFEFEF"/>
-          <w:lang w:val="en-US"/>
-        </w:rPr>
-        <w:t xml:space="preserve">"text-info" </w:t>
-      </w:r>
-      <w:r>
-        <w:rPr>
-          <w:b/>
-          <w:bCs/>
-          <w:color w:val="0000FF"/>
-          <w:shd w:val="clear" w:color="auto" w:fill="EFEFEF"/>
-          <w:lang w:val="en-US"/>
-        </w:rPr>
-        <w:t>style=</w:t>
-      </w:r>
-      <w:r>
-        <w:rPr>
-          <w:b/>
-          <w:bCs/>
-          <w:color w:val="008000"/>
-          <w:shd w:val="clear" w:color="auto" w:fill="EFEFEF"/>
-          <w:lang w:val="en-US"/>
-        </w:rPr>
-        <w:t>"</w:t>
-      </w:r>
-      <w:r>
-        <w:rPr>
-          <w:b/>
-          <w:bCs/>
-          <w:color w:val="0000FF"/>
-          <w:lang w:val="en-US"/>
-        </w:rPr>
-        <w:t>font-size</w:t>
-      </w:r>
-      <w:r>
-        <w:rPr>
-          <w:color w:val="000000"/>
-          <w:lang w:val="en-US"/>
-        </w:rPr>
-        <w:t xml:space="preserve">: </w:t>
-      </w:r>
-      <w:r>
-        <w:rPr>
-          <w:color w:val="0000FF"/>
-          <w:lang w:val="en-US"/>
-        </w:rPr>
-        <w:t>35</w:t>
-      </w:r>
-      <w:r>
-        <w:rPr>
-          <w:b/>
-          <w:bCs/>
-          <w:color w:val="008000"/>
-          <w:lang w:val="en-US"/>
-        </w:rPr>
-        <w:t>px</w:t>
-      </w:r>
-      <w:r>
-        <w:rPr>
-          <w:b/>
-          <w:bCs/>
-          <w:color w:val="008000"/>
-          <w:shd w:val="clear" w:color="auto" w:fill="EFEFEF"/>
-          <w:lang w:val="en-US"/>
-        </w:rPr>
-        <w:t>"</w:t>
-      </w:r>
-      <w:r>
-        <w:rPr>
-          <w:color w:val="000000"/>
-          <w:shd w:val="clear" w:color="auto" w:fill="EFEFEF"/>
-          <w:lang w:val="en-US"/>
-        </w:rPr>
-        <w:t>&gt;</w:t>
-      </w:r>
-      <w:r>
-        <w:rPr>
-          <w:color w:val="000000"/>
-          <w:lang w:val="en-US"/>
-        </w:rPr>
-        <w:br/>
-        <w:t xml:space="preserve">     </w:t>
-      </w:r>
-      <w:r>
-        <w:rPr>
-          <w:color w:val="000000"/>
-        </w:rPr>
-        <w:t>Информация</w:t>
-      </w:r>
-      <w:r>
-        <w:rPr>
-          <w:color w:val="000000"/>
-          <w:lang w:val="en-US"/>
-        </w:rPr>
-        <w:t xml:space="preserve"> </w:t>
-      </w:r>
-      <w:r>
-        <w:rPr>
-          <w:color w:val="000000"/>
-        </w:rPr>
-        <w:t>о</w:t>
-      </w:r>
-      <w:r>
-        <w:rPr>
-          <w:color w:val="000000"/>
-          <w:lang w:val="en-US"/>
-        </w:rPr>
-        <w:t xml:space="preserve"> </w:t>
-      </w:r>
-      <w:r>
-        <w:rPr>
-          <w:color w:val="000000"/>
-        </w:rPr>
-        <w:t>заказе</w:t>
-      </w:r>
-      <w:r>
-        <w:rPr>
-          <w:color w:val="000000"/>
-          <w:lang w:val="en-US"/>
-        </w:rPr>
-        <w:t xml:space="preserve"> №{{ </w:t>
-      </w:r>
-      <w:r>
-        <w:rPr>
-          <w:b/>
-          <w:bCs/>
-          <w:color w:val="0000FF"/>
-          <w:lang w:val="en-US"/>
-        </w:rPr>
-        <w:t>order</w:t>
-      </w:r>
-      <w:r>
-        <w:rPr>
-          <w:color w:val="000000"/>
-          <w:lang w:val="en-US"/>
-        </w:rPr>
-        <w:t>.</w:t>
-      </w:r>
-      <w:r>
-        <w:rPr>
-          <w:b/>
-          <w:bCs/>
-          <w:color w:val="0000FF"/>
-          <w:lang w:val="en-US"/>
-        </w:rPr>
-        <w:t xml:space="preserve">id </w:t>
-      </w:r>
-      <w:r>
-        <w:rPr>
-          <w:color w:val="000000"/>
-          <w:lang w:val="en-US"/>
-        </w:rPr>
-        <w:t>}}</w:t>
-      </w:r>
-      <w:r>
-        <w:rPr>
-          <w:color w:val="000000"/>
-          <w:lang w:val="en-US"/>
-        </w:rPr>
-        <w:br/>
-        <w:t xml:space="preserve">    </w:t>
-      </w:r>
-      <w:r>
-        <w:rPr>
-          <w:color w:val="000000"/>
-          <w:shd w:val="clear" w:color="auto" w:fill="EFEFEF"/>
-          <w:lang w:val="en-US"/>
-        </w:rPr>
-        <w:t>&lt;/</w:t>
-      </w:r>
-      <w:r>
-        <w:rPr>
-          <w:b/>
-          <w:bCs/>
-          <w:color w:val="000080"/>
-          <w:shd w:val="clear" w:color="auto" w:fill="EFEFEF"/>
-          <w:lang w:val="en-US"/>
-        </w:rPr>
-        <w:t>div</w:t>
-      </w:r>
-      <w:r>
-        <w:rPr>
-          <w:color w:val="000000"/>
-          <w:shd w:val="clear" w:color="auto" w:fill="EFEFEF"/>
-          <w:lang w:val="en-US"/>
-        </w:rPr>
-        <w:t>&gt;</w:t>
-      </w:r>
-      <w:r>
-        <w:rPr>
-          <w:color w:val="000000"/>
-          <w:lang w:val="en-US"/>
-        </w:rPr>
-        <w:br/>
-        <w:t xml:space="preserve">    {% </w:t>
-      </w:r>
-      <w:r>
-        <w:rPr>
-          <w:b/>
-          <w:bCs/>
-          <w:color w:val="000080"/>
-          <w:lang w:val="en-US"/>
-        </w:rPr>
-        <w:t xml:space="preserve">endblock </w:t>
       </w:r>
       <w:r>
         <w:rPr>
@@ -4608,6 +5061,7 @@
         </w:rPr>
         <w:t>&lt;</w:t>
       </w:r>
+      <w:proofErr w:type="gramStart"/>
       <w:r>
         <w:rPr>
           <w:b/>
@@ -4618,6 +5072,7 @@
         </w:rPr>
         <w:t>head</w:t>
       </w:r>
+      <w:proofErr w:type="gramEnd"/>
       <w:r>
         <w:rPr>
           <w:color w:val="000000"/>
@@ -4683,15 +5138,27 @@
         </w:rPr>
         <w:t xml:space="preserve">link </w:t>
       </w:r>
-      <w:r>
-        <w:rPr>
-          <w:b/>
-          <w:bCs/>
-          <w:color w:val="0000FF"/>
-          <w:shd w:val="clear" w:color="auto" w:fill="EFEFEF"/>
-          <w:lang w:val="en-US"/>
-        </w:rPr>
-        <w:t>rel=</w:t>
+      <w:proofErr w:type="spellStart"/>
+      <w:r>
+        <w:rPr>
+          <w:b/>
+          <w:bCs/>
+          <w:color w:val="0000FF"/>
+          <w:shd w:val="clear" w:color="auto" w:fill="EFEFEF"/>
+          <w:lang w:val="en-US"/>
+        </w:rPr>
+        <w:t>rel</w:t>
+      </w:r>
+      <w:proofErr w:type="spellEnd"/>
+      <w:r>
+        <w:rPr>
+          <w:b/>
+          <w:bCs/>
+          <w:color w:val="0000FF"/>
+          <w:shd w:val="clear" w:color="auto" w:fill="EFEFEF"/>
+          <w:lang w:val="en-US"/>
+        </w:rPr>
+        <w:t>=</w:t>
       </w:r>
       <w:r>
         <w:rPr>
@@ -4703,15 +5170,27 @@
         </w:rPr>
         <w:t xml:space="preserve">"stylesheet" </w:t>
       </w:r>
-      <w:r>
-        <w:rPr>
-          <w:b/>
-          <w:bCs/>
-          <w:color w:val="0000FF"/>
-          <w:shd w:val="clear" w:color="auto" w:fill="EFEFEF"/>
-          <w:lang w:val="en-US"/>
-        </w:rPr>
-        <w:t>href=</w:t>
+      <w:proofErr w:type="spellStart"/>
+      <w:r>
+        <w:rPr>
+          <w:b/>
+          <w:bCs/>
+          <w:color w:val="0000FF"/>
+          <w:shd w:val="clear" w:color="auto" w:fill="EFEFEF"/>
+          <w:lang w:val="en-US"/>
+        </w:rPr>
+        <w:t>href</w:t>
+      </w:r>
+      <w:proofErr w:type="spellEnd"/>
+      <w:r>
+        <w:rPr>
+          <w:b/>
+          <w:bCs/>
+          <w:color w:val="0000FF"/>
+          <w:shd w:val="clear" w:color="auto" w:fill="EFEFEF"/>
+          <w:lang w:val="en-US"/>
+        </w:rPr>
+        <w:t>=</w:t>
       </w:r>
       <w:r>
         <w:rPr>
@@ -4746,7 +5225,27 @@
           <w:color w:val="008000"/>
           <w:lang w:val="en-US"/>
         </w:rPr>
-        <w:t xml:space="preserve">"css/hasaryo.css" </w:t>
+        <w:t>"</w:t>
+      </w:r>
+      <w:proofErr w:type="spellStart"/>
+      <w:r>
+        <w:rPr>
+          <w:b/>
+          <w:bCs/>
+          <w:color w:val="008000"/>
+          <w:lang w:val="en-US"/>
+        </w:rPr>
+        <w:t>css</w:t>
+      </w:r>
+      <w:proofErr w:type="spellEnd"/>
+      <w:r>
+        <w:rPr>
+          <w:b/>
+          <w:bCs/>
+          <w:color w:val="008000"/>
+          <w:lang w:val="en-US"/>
+        </w:rPr>
+        <w:t xml:space="preserve">/hasaryo.css" </w:t>
       </w:r>
       <w:r>
         <w:rPr>
@@ -4992,14 +5491,25 @@
         </w:rPr>
         <w:t xml:space="preserve">{{ </w:t>
       </w:r>
-      <w:r>
-        <w:rPr>
-          <w:b/>
-          <w:bCs/>
-          <w:color w:val="0000FF"/>
-          <w:lang w:val="en-US"/>
-        </w:rPr>
-        <w:t xml:space="preserve">myvariable </w:t>
+      <w:proofErr w:type="spellStart"/>
+      <w:r>
+        <w:rPr>
+          <w:b/>
+          <w:bCs/>
+          <w:color w:val="0000FF"/>
+          <w:lang w:val="en-US"/>
+        </w:rPr>
+        <w:t>myvariable</w:t>
+      </w:r>
+      <w:proofErr w:type="spellEnd"/>
+      <w:r>
+        <w:rPr>
+          <w:b/>
+          <w:bCs/>
+          <w:color w:val="0000FF"/>
+          <w:lang w:val="en-US"/>
+        </w:rPr>
+        <w:t xml:space="preserve"> </w:t>
       </w:r>
       <w:r>
         <w:rPr>
@@ -5213,15 +5723,27 @@
         </w:rPr>
         <w:t xml:space="preserve">html </w:t>
       </w:r>
-      <w:r>
-        <w:rPr>
-          <w:b/>
-          <w:bCs/>
-          <w:color w:val="0000FF"/>
-          <w:shd w:val="clear" w:color="auto" w:fill="EFEFEF"/>
-          <w:lang w:val="en-US"/>
-        </w:rPr>
-        <w:t>lang=</w:t>
+      <w:proofErr w:type="spellStart"/>
+      <w:r>
+        <w:rPr>
+          <w:b/>
+          <w:bCs/>
+          <w:color w:val="0000FF"/>
+          <w:shd w:val="clear" w:color="auto" w:fill="EFEFEF"/>
+          <w:lang w:val="en-US"/>
+        </w:rPr>
+        <w:t>lang</w:t>
+      </w:r>
+      <w:proofErr w:type="spellEnd"/>
+      <w:r>
+        <w:rPr>
+          <w:b/>
+          <w:bCs/>
+          <w:color w:val="0000FF"/>
+          <w:shd w:val="clear" w:color="auto" w:fill="EFEFEF"/>
+          <w:lang w:val="en-US"/>
+        </w:rPr>
+        <w:t>=</w:t>
       </w:r>
       <w:r>
         <w:rPr>
@@ -5231,7 +5753,29 @@
           <w:shd w:val="clear" w:color="auto" w:fill="EFEFEF"/>
           <w:lang w:val="en-US"/>
         </w:rPr>
-        <w:t>"en"</w:t>
+        <w:t>"</w:t>
+      </w:r>
+      <w:proofErr w:type="spellStart"/>
+      <w:r>
+        <w:rPr>
+          <w:b/>
+          <w:bCs/>
+          <w:color w:val="008000"/>
+          <w:shd w:val="clear" w:color="auto" w:fill="EFEFEF"/>
+          <w:lang w:val="en-US"/>
+        </w:rPr>
+        <w:t>en</w:t>
+      </w:r>
+      <w:proofErr w:type="spellEnd"/>
+      <w:r>
+        <w:rPr>
+          <w:b/>
+          <w:bCs/>
+          <w:color w:val="008000"/>
+          <w:shd w:val="clear" w:color="auto" w:fill="EFEFEF"/>
+          <w:lang w:val="en-US"/>
+        </w:rPr>
+        <w:t>"</w:t>
       </w:r>
       <w:r>
         <w:rPr>
@@ -5369,14 +5913,25 @@
         <w:br/>
         <w:t xml:space="preserve">    {% </w:t>
       </w:r>
-      <w:r>
-        <w:rPr>
-          <w:b/>
-          <w:bCs/>
-          <w:color w:val="000080"/>
-          <w:lang w:val="en-US"/>
-        </w:rPr>
-        <w:t xml:space="preserve">endblock </w:t>
+      <w:proofErr w:type="spellStart"/>
+      <w:r>
+        <w:rPr>
+          <w:b/>
+          <w:bCs/>
+          <w:color w:val="000080"/>
+          <w:lang w:val="en-US"/>
+        </w:rPr>
+        <w:t>endblock</w:t>
+      </w:r>
+      <w:proofErr w:type="spellEnd"/>
+      <w:r>
+        <w:rPr>
+          <w:b/>
+          <w:bCs/>
+          <w:color w:val="000080"/>
+          <w:lang w:val="en-US"/>
+        </w:rPr>
+        <w:t xml:space="preserve"> </w:t>
       </w:r>
       <w:r>
         <w:rPr>
@@ -5534,24 +6089,51 @@
           <w:color w:val="000000"/>
           <w:lang w:val="en-US"/>
         </w:rPr>
-        <w:t xml:space="preserve">%}ggg{% </w:t>
-      </w:r>
-      <w:r>
-        <w:rPr>
-          <w:b/>
-          <w:bCs/>
-          <w:color w:val="000080"/>
-          <w:lang w:val="en-US"/>
-        </w:rPr>
-        <w:t xml:space="preserve">endblock </w:t>
-      </w:r>
-      <w:r>
-        <w:rPr>
-          <w:color w:val="000000"/>
-          <w:lang w:val="en-US"/>
-        </w:rPr>
         <w:t>%}</w:t>
       </w:r>
+      <w:proofErr w:type="spellStart"/>
+      <w:r>
+        <w:rPr>
+          <w:color w:val="000000"/>
+          <w:lang w:val="en-US"/>
+        </w:rPr>
+        <w:t>ggg</w:t>
+      </w:r>
+      <w:proofErr w:type="spellEnd"/>
+      <w:r>
+        <w:rPr>
+          <w:color w:val="000000"/>
+          <w:lang w:val="en-US"/>
+        </w:rPr>
+        <w:t xml:space="preserve">{% </w:t>
+      </w:r>
+      <w:proofErr w:type="spellStart"/>
+      <w:r>
+        <w:rPr>
+          <w:b/>
+          <w:bCs/>
+          <w:color w:val="000080"/>
+          <w:lang w:val="en-US"/>
+        </w:rPr>
+        <w:t>endblock</w:t>
+      </w:r>
+      <w:proofErr w:type="spellEnd"/>
+      <w:r>
+        <w:rPr>
+          <w:b/>
+          <w:bCs/>
+          <w:color w:val="000080"/>
+          <w:lang w:val="en-US"/>
+        </w:rPr>
+        <w:t xml:space="preserve"> </w:t>
+      </w:r>
+      <w:r>
+        <w:rPr>
+          <w:color w:val="000000"/>
+          <w:lang w:val="en-US"/>
+        </w:rPr>
+        <w:t>%}</w:t>
+      </w:r>
       <w:r>
         <w:rPr>
           <w:color w:val="000000"/>
@@ -5603,15 +6185,27 @@
         </w:rPr>
         <w:t xml:space="preserve">link </w:t>
       </w:r>
-      <w:r>
-        <w:rPr>
-          <w:b/>
-          <w:bCs/>
-          <w:color w:val="0000FF"/>
-          <w:shd w:val="clear" w:color="auto" w:fill="EFEFEF"/>
-          <w:lang w:val="en-US"/>
-        </w:rPr>
-        <w:t>rel=</w:t>
+      <w:proofErr w:type="spellStart"/>
+      <w:r>
+        <w:rPr>
+          <w:b/>
+          <w:bCs/>
+          <w:color w:val="0000FF"/>
+          <w:shd w:val="clear" w:color="auto" w:fill="EFEFEF"/>
+          <w:lang w:val="en-US"/>
+        </w:rPr>
+        <w:t>rel</w:t>
+      </w:r>
+      <w:proofErr w:type="spellEnd"/>
+      <w:r>
+        <w:rPr>
+          <w:b/>
+          <w:bCs/>
+          <w:color w:val="0000FF"/>
+          <w:shd w:val="clear" w:color="auto" w:fill="EFEFEF"/>
+          <w:lang w:val="en-US"/>
+        </w:rPr>
+        <w:t>=</w:t>
       </w:r>
       <w:r>
         <w:rPr>
@@ -5676,15 +6270,27 @@
         </w:rPr>
         <w:t xml:space="preserve">link </w:t>
       </w:r>
-      <w:r>
-        <w:rPr>
-          <w:b/>
-          <w:bCs/>
-          <w:color w:val="0000FF"/>
-          <w:shd w:val="clear" w:color="auto" w:fill="EFEFEF"/>
-          <w:lang w:val="en-US"/>
-        </w:rPr>
-        <w:t>rel=</w:t>
+      <w:proofErr w:type="spellStart"/>
+      <w:r>
+        <w:rPr>
+          <w:b/>
+          <w:bCs/>
+          <w:color w:val="0000FF"/>
+          <w:shd w:val="clear" w:color="auto" w:fill="EFEFEF"/>
+          <w:lang w:val="en-US"/>
+        </w:rPr>
+        <w:t>rel</w:t>
+      </w:r>
+      <w:proofErr w:type="spellEnd"/>
+      <w:r>
+        <w:rPr>
+          <w:b/>
+          <w:bCs/>
+          <w:color w:val="0000FF"/>
+          <w:shd w:val="clear" w:color="auto" w:fill="EFEFEF"/>
+          <w:lang w:val="en-US"/>
+        </w:rPr>
+        <w:t>=</w:t>
       </w:r>
       <w:r>
         <w:rPr>
@@ -5749,15 +6355,27 @@
         </w:rPr>
         <w:t xml:space="preserve">link </w:t>
       </w:r>
-      <w:r>
-        <w:rPr>
-          <w:b/>
-          <w:bCs/>
-          <w:color w:val="0000FF"/>
-          <w:shd w:val="clear" w:color="auto" w:fill="EFEFEF"/>
-          <w:lang w:val="en-US"/>
-        </w:rPr>
-        <w:t>rel=</w:t>
+      <w:proofErr w:type="spellStart"/>
+      <w:r>
+        <w:rPr>
+          <w:b/>
+          <w:bCs/>
+          <w:color w:val="0000FF"/>
+          <w:shd w:val="clear" w:color="auto" w:fill="EFEFEF"/>
+          <w:lang w:val="en-US"/>
+        </w:rPr>
+        <w:t>rel</w:t>
+      </w:r>
+      <w:proofErr w:type="spellEnd"/>
+      <w:r>
+        <w:rPr>
+          <w:b/>
+          <w:bCs/>
+          <w:color w:val="0000FF"/>
+          <w:shd w:val="clear" w:color="auto" w:fill="EFEFEF"/>
+          <w:lang w:val="en-US"/>
+        </w:rPr>
+        <w:t>=</w:t>
       </w:r>
       <w:r>
         <w:rPr>
@@ -5769,15 +6387,27 @@
         </w:rPr>
         <w:t xml:space="preserve">"stylesheet" </w:t>
       </w:r>
-      <w:r>
-        <w:rPr>
-          <w:b/>
-          <w:bCs/>
-          <w:color w:val="0000FF"/>
-          <w:shd w:val="clear" w:color="auto" w:fill="EFEFEF"/>
-          <w:lang w:val="en-US"/>
-        </w:rPr>
-        <w:t>href=</w:t>
+      <w:proofErr w:type="spellStart"/>
+      <w:r>
+        <w:rPr>
+          <w:b/>
+          <w:bCs/>
+          <w:color w:val="0000FF"/>
+          <w:shd w:val="clear" w:color="auto" w:fill="EFEFEF"/>
+          <w:lang w:val="en-US"/>
+        </w:rPr>
+        <w:t>href</w:t>
+      </w:r>
+      <w:proofErr w:type="spellEnd"/>
+      <w:r>
+        <w:rPr>
+          <w:b/>
+          <w:bCs/>
+          <w:color w:val="0000FF"/>
+          <w:shd w:val="clear" w:color="auto" w:fill="EFEFEF"/>
+          <w:lang w:val="en-US"/>
+        </w:rPr>
+        <w:t>=</w:t>
       </w:r>
       <w:r>
         <w:rPr>
@@ -5812,7 +6442,27 @@
           <w:color w:val="008000"/>
           <w:lang w:val="en-US"/>
         </w:rPr>
-        <w:t xml:space="preserve">"css/hasagi.css" </w:t>
+        <w:t>"</w:t>
+      </w:r>
+      <w:proofErr w:type="spellStart"/>
+      <w:r>
+        <w:rPr>
+          <w:b/>
+          <w:bCs/>
+          <w:color w:val="008000"/>
+          <w:lang w:val="en-US"/>
+        </w:rPr>
+        <w:t>css</w:t>
+      </w:r>
+      <w:proofErr w:type="spellEnd"/>
+      <w:r>
+        <w:rPr>
+          <w:b/>
+          <w:bCs/>
+          <w:color w:val="008000"/>
+          <w:lang w:val="en-US"/>
+        </w:rPr>
+        <w:t xml:space="preserve">/hasagi.css" </w:t>
       </w:r>
       <w:r>
         <w:rPr>
@@ -6017,14 +6667,25 @@
         </w:rPr>
         <w:t xml:space="preserve">{% </w:t>
       </w:r>
-      <w:r>
-        <w:rPr>
-          <w:b/>
-          <w:bCs/>
-          <w:color w:val="000080"/>
-          <w:lang w:val="en-US"/>
-        </w:rPr>
-        <w:t xml:space="preserve">endblock </w:t>
+      <w:proofErr w:type="spellStart"/>
+      <w:r>
+        <w:rPr>
+          <w:b/>
+          <w:bCs/>
+          <w:color w:val="000080"/>
+          <w:lang w:val="en-US"/>
+        </w:rPr>
+        <w:t>endblock</w:t>
+      </w:r>
+      <w:proofErr w:type="spellEnd"/>
+      <w:r>
+        <w:rPr>
+          <w:b/>
+          <w:bCs/>
+          <w:color w:val="000080"/>
+          <w:lang w:val="en-US"/>
+        </w:rPr>
+        <w:t xml:space="preserve"> </w:t>
       </w:r>
       <w:r>
         <w:rPr>
@@ -6129,11 +6790,15 @@
     <w:p>
       <w:pPr>
         <w:spacing w:after="0"/>
+        <w:rPr>
+          <w:lang w:val="en-US"/>
+        </w:rPr>
       </w:pPr>
       <w:r>
         <w:rPr>
           <w:rFonts w:ascii="Times New Roman" w:eastAsia="Times New Roman" w:hAnsi="Times New Roman" w:cs="Times New Roman"/>
           <w:sz w:val="32"/>
+          <w:lang w:val="en-US"/>
         </w:rPr>
         <w:tab/>
         <w:t xml:space="preserve"> </w:t>

</xml_diff>